<commit_message>
Finished task, viewer, monitor
Completed the study notes for windows tools on task scheduler, event viewer, Windows monitor.
</commit_message>
<xml_diff>
--- a/Section 9 - Windows Tools/78. Task Scheduler Notes.docx
+++ b/Section 9 - Windows Tools/78. Task Scheduler Notes.docx
@@ -50,7 +50,7 @@
           <w:noProof/>
         </w:rPr>
         <w:pict w14:anchorId="5FD4C49B">
-          <v:rect id="_x0000_i1050" alt="" style="width:468pt;height:.05pt;mso-width-percent:0;mso-height-percent:0;mso-width-percent:0;mso-height-percent:0" o:hralign="center" o:hrstd="t" o:hr="t" fillcolor="#a0a0a0" stroked="f"/>
+          <v:rect id="_x0000_i1025" alt="" style="width:468pt;height:.05pt;mso-width-percent:0;mso-height-percent:0;mso-width-percent:0;mso-height-percent:0" o:hralign="center" o:hrstd="t" o:hr="t" fillcolor="#a0a0a0" stroked="f"/>
         </w:pict>
       </w:r>
     </w:p>
@@ -83,7 +83,7 @@
           <w:noProof/>
         </w:rPr>
         <w:pict w14:anchorId="008746F4">
-          <v:rect id="_x0000_i1049" alt="" style="width:468pt;height:.05pt;mso-width-percent:0;mso-height-percent:0;mso-width-percent:0;mso-height-percent:0" o:hralign="center" o:hrstd="t" o:hr="t" fillcolor="#a0a0a0" stroked="f"/>
+          <v:rect id="_x0000_i1026" alt="" style="width:468pt;height:.05pt;mso-width-percent:0;mso-height-percent:0;mso-width-percent:0;mso-height-percent:0" o:hralign="center" o:hrstd="t" o:hr="t" fillcolor="#a0a0a0" stroked="f"/>
         </w:pict>
       </w:r>
     </w:p>
@@ -144,6 +144,17 @@
       <w:r>
         <w:t>specific times or in response to system events without manual intervention.</w:t>
       </w:r>
+      <w:r>
+        <w:t xml:space="preserve"> Allows users to run commands and scripts automatically at any </w:t>
+      </w:r>
+      <w:proofErr w:type="gramStart"/>
+      <w:r>
+        <w:t>give</w:t>
+      </w:r>
+      <w:proofErr w:type="gramEnd"/>
+      <w:r>
+        <w:t xml:space="preserve"> day or time based on certain conditions.</w:t>
+      </w:r>
     </w:p>
     <w:p>
       <w:pPr>
@@ -331,7 +342,7 @@
           <w:noProof/>
         </w:rPr>
         <w:pict w14:anchorId="60B9AD8B">
-          <v:rect id="_x0000_i1048" alt="" style="width:468pt;height:.05pt;mso-width-percent:0;mso-height-percent:0;mso-width-percent:0;mso-height-percent:0" o:hralign="center" o:hrstd="t" o:hr="t" fillcolor="#a0a0a0" stroked="f"/>
+          <v:rect id="_x0000_i1027" alt="" style="width:468pt;height:.05pt;mso-width-percent:0;mso-height-percent:0;mso-width-percent:0;mso-height-percent:0" o:hralign="center" o:hrstd="t" o:hr="t" fillcolor="#a0a0a0" stroked="f"/>
         </w:pict>
       </w:r>
     </w:p>
@@ -422,7 +433,7 @@
           <w:noProof/>
         </w:rPr>
         <w:pict w14:anchorId="4E43A276">
-          <v:rect id="_x0000_i1047" alt="" style="width:468pt;height:.05pt;mso-width-percent:0;mso-height-percent:0;mso-width-percent:0;mso-height-percent:0" o:hralign="center" o:hrstd="t" o:hr="t" fillcolor="#a0a0a0" stroked="f"/>
+          <v:rect id="_x0000_i1028" alt="" style="width:468pt;height:.05pt;mso-width-percent:0;mso-height-percent:0;mso-width-percent:0;mso-height-percent:0" o:hralign="center" o:hrstd="t" o:hr="t" fillcolor="#a0a0a0" stroked="f"/>
         </w:pict>
       </w:r>
     </w:p>
@@ -643,7 +654,7 @@
           <w:noProof/>
         </w:rPr>
         <w:pict w14:anchorId="13BC5C91">
-          <v:rect id="_x0000_i1046" alt="" style="width:468pt;height:.05pt;mso-width-percent:0;mso-height-percent:0;mso-width-percent:0;mso-height-percent:0" o:hralign="center" o:hrstd="t" o:hr="t" fillcolor="#a0a0a0" stroked="f"/>
+          <v:rect id="_x0000_i1029" alt="" style="width:468pt;height:.05pt;mso-width-percent:0;mso-height-percent:0;mso-width-percent:0;mso-height-percent:0" o:hralign="center" o:hrstd="t" o:hr="t" fillcolor="#a0a0a0" stroked="f"/>
         </w:pict>
       </w:r>
     </w:p>
@@ -761,7 +772,7 @@
           <w:noProof/>
         </w:rPr>
         <w:pict w14:anchorId="3C37D608">
-          <v:rect id="_x0000_i1045" alt="" style="width:468pt;height:.05pt;mso-width-percent:0;mso-height-percent:0;mso-width-percent:0;mso-height-percent:0" o:hralign="center" o:hrstd="t" o:hr="t" fillcolor="#a0a0a0" stroked="f"/>
+          <v:rect id="_x0000_i1030" alt="" style="width:468pt;height:.05pt;mso-width-percent:0;mso-height-percent:0;mso-width-percent:0;mso-height-percent:0" o:hralign="center" o:hrstd="t" o:hr="t" fillcolor="#a0a0a0" stroked="f"/>
         </w:pict>
       </w:r>
     </w:p>
@@ -810,7 +821,7 @@
           <w:noProof/>
         </w:rPr>
         <w:pict w14:anchorId="451AC2F4">
-          <v:rect id="_x0000_i1044" alt="" style="width:468pt;height:.05pt;mso-width-percent:0;mso-height-percent:0;mso-width-percent:0;mso-height-percent:0" o:hralign="center" o:hrstd="t" o:hr="t" fillcolor="#a0a0a0" stroked="f"/>
+          <v:rect id="_x0000_i1031" alt="" style="width:468pt;height:.05pt;mso-width-percent:0;mso-height-percent:0;mso-width-percent:0;mso-height-percent:0" o:hralign="center" o:hrstd="t" o:hr="t" fillcolor="#a0a0a0" stroked="f"/>
         </w:pict>
       </w:r>
     </w:p>
@@ -1005,7 +1016,7 @@
           <w:noProof/>
         </w:rPr>
         <w:pict w14:anchorId="2EB5E083">
-          <v:rect id="_x0000_i1043" alt="" style="width:468pt;height:.05pt;mso-width-percent:0;mso-height-percent:0;mso-width-percent:0;mso-height-percent:0" o:hralign="center" o:hrstd="t" o:hr="t" fillcolor="#a0a0a0" stroked="f"/>
+          <v:rect id="_x0000_i1032" alt="" style="width:468pt;height:.05pt;mso-width-percent:0;mso-height-percent:0;mso-width-percent:0;mso-height-percent:0" o:hralign="center" o:hrstd="t" o:hr="t" fillcolor="#a0a0a0" stroked="f"/>
         </w:pict>
       </w:r>
     </w:p>
@@ -1031,13 +1042,7 @@
         <w:t xml:space="preserve">: </w:t>
       </w:r>
       <w:r>
-        <w:t>A trigger is what causes a task to start.</w:t>
-      </w:r>
-      <w:r>
-        <w:t xml:space="preserve"> </w:t>
-      </w:r>
-      <w:r>
-        <w:t>Think of it like a “start button” for the task. When the trigger condition happens, the task automatically runs.</w:t>
+        <w:t>A trigger is what causes a task to start. Think of it like a “start button” for the task. When the trigger condition happens, the task automatically runs.</w:t>
       </w:r>
     </w:p>
     <w:p>
@@ -1111,7 +1116,7 @@
           <w:noProof/>
         </w:rPr>
         <w:pict w14:anchorId="1272BB36">
-          <v:rect id="_x0000_i1042" alt="" style="width:468pt;height:.05pt;mso-width-percent:0;mso-height-percent:0;mso-width-percent:0;mso-height-percent:0" o:hralign="center" o:hrstd="t" o:hr="t" fillcolor="#a0a0a0" stroked="f"/>
+          <v:rect id="_x0000_i1033" alt="" style="width:468pt;height:.05pt;mso-width-percent:0;mso-height-percent:0;mso-width-percent:0;mso-height-percent:0" o:hralign="center" o:hrstd="t" o:hr="t" fillcolor="#a0a0a0" stroked="f"/>
         </w:pict>
       </w:r>
     </w:p>
@@ -1271,7 +1276,7 @@
           <w:noProof/>
         </w:rPr>
         <w:pict w14:anchorId="744CF6D9">
-          <v:rect id="_x0000_i1041" alt="" style="width:468pt;height:.05pt;mso-width-percent:0;mso-height-percent:0;mso-width-percent:0;mso-height-percent:0" o:hralign="center" o:hrstd="t" o:hr="t" fillcolor="#a0a0a0" stroked="f"/>
+          <v:rect id="_x0000_i1034" alt="" style="width:468pt;height:.05pt;mso-width-percent:0;mso-height-percent:0;mso-width-percent:0;mso-height-percent:0" o:hralign="center" o:hrstd="t" o:hr="t" fillcolor="#a0a0a0" stroked="f"/>
         </w:pict>
       </w:r>
     </w:p>
@@ -1504,6 +1509,814 @@
           <w:noProof/>
         </w:rPr>
         <w:pict w14:anchorId="47A6D5C6">
+          <v:rect id="_x0000_i1035" alt="" style="width:468pt;height:.05pt;mso-width-percent:0;mso-height-percent:0;mso-width-percent:0;mso-height-percent:0" o:hralign="center" o:hrstd="t" o:hr="t" fillcolor="#a0a0a0" stroked="f"/>
+        </w:pict>
+      </w:r>
+    </w:p>
+    <w:p>
+      <w:pPr>
+        <w:rPr>
+          <w:b/>
+          <w:bCs/>
+        </w:rPr>
+      </w:pPr>
+      <w:r>
+        <w:rPr>
+          <w:rFonts w:ascii="Apple Color Emoji" w:hAnsi="Apple Color Emoji" w:cs="Apple Color Emoji"/>
+          <w:b/>
+          <w:bCs/>
+        </w:rPr>
+        <w:t>🧪</w:t>
+      </w:r>
+      <w:r>
+        <w:rPr>
+          <w:b/>
+          <w:bCs/>
+        </w:rPr>
+        <w:t xml:space="preserve"> Real-Life Example:</w:t>
+      </w:r>
+    </w:p>
+    <w:p>
+      <w:r>
+        <w:t xml:space="preserve">You want to </w:t>
+      </w:r>
+      <w:r>
+        <w:rPr>
+          <w:b/>
+          <w:bCs/>
+        </w:rPr>
+        <w:t>back up your files</w:t>
+      </w:r>
+      <w:r>
+        <w:t xml:space="preserve"> every night.</w:t>
+      </w:r>
+    </w:p>
+    <w:p>
+      <w:pPr>
+        <w:numPr>
+          <w:ilvl w:val="0"/>
+          <w:numId w:val="21"/>
+        </w:numPr>
+      </w:pPr>
+      <w:r>
+        <w:t>Trigger: Daily at 1:00 AM</w:t>
+      </w:r>
+    </w:p>
+    <w:p>
+      <w:pPr>
+        <w:numPr>
+          <w:ilvl w:val="0"/>
+          <w:numId w:val="21"/>
+        </w:numPr>
+      </w:pPr>
+      <w:r>
+        <w:rPr>
+          <w:b/>
+          <w:bCs/>
+        </w:rPr>
+        <w:t>Action:</w:t>
+      </w:r>
+      <w:r>
+        <w:t xml:space="preserve"> Run the </w:t>
+      </w:r>
+      <w:proofErr w:type="spellStart"/>
+      <w:r>
+        <w:t>xcopy</w:t>
+      </w:r>
+      <w:proofErr w:type="spellEnd"/>
+      <w:r>
+        <w:t xml:space="preserve"> command to copy files from C:\ to F:\</w:t>
+      </w:r>
+    </w:p>
+    <w:p>
+      <w:r>
+        <w:t>When 1:00 AM arrives, Windows says:</w:t>
+      </w:r>
+    </w:p>
+    <w:p>
+      <w:r>
+        <w:t xml:space="preserve">“The trigger fired — now do the action: run </w:t>
+      </w:r>
+      <w:proofErr w:type="spellStart"/>
+      <w:r>
+        <w:t>xcopy</w:t>
+      </w:r>
+      <w:proofErr w:type="spellEnd"/>
+      <w:r>
+        <w:t>.”</w:t>
+      </w:r>
+    </w:p>
+    <w:p>
+      <w:r>
+        <w:rPr>
+          <w:noProof/>
+        </w:rPr>
+        <w:pict w14:anchorId="6663D8D4">
+          <v:rect id="_x0000_i1036" alt="" style="width:468pt;height:.05pt;mso-width-percent:0;mso-height-percent:0;mso-width-percent:0;mso-height-percent:0" o:hralign="center" o:hrstd="t" o:hr="t" fillcolor="#a0a0a0" stroked="f"/>
+        </w:pict>
+      </w:r>
+    </w:p>
+    <w:p>
+      <w:pPr>
+        <w:rPr>
+          <w:b/>
+          <w:bCs/>
+        </w:rPr>
+      </w:pPr>
+      <w:r>
+        <w:rPr>
+          <w:rFonts w:ascii="Apple Color Emoji" w:hAnsi="Apple Color Emoji" w:cs="Apple Color Emoji"/>
+          <w:b/>
+          <w:bCs/>
+        </w:rPr>
+        <w:t>✅</w:t>
+      </w:r>
+      <w:r>
+        <w:rPr>
+          <w:b/>
+          <w:bCs/>
+        </w:rPr>
+        <w:t xml:space="preserve"> CompTIA A+ Tip:</w:t>
+      </w:r>
+    </w:p>
+    <w:p>
+      <w:pPr>
+        <w:numPr>
+          <w:ilvl w:val="0"/>
+          <w:numId w:val="22"/>
+        </w:numPr>
+      </w:pPr>
+      <w:r>
+        <w:t xml:space="preserve">Triggers = </w:t>
+      </w:r>
+      <w:r>
+        <w:rPr>
+          <w:b/>
+          <w:bCs/>
+        </w:rPr>
+        <w:t>When</w:t>
+      </w:r>
+    </w:p>
+    <w:p>
+      <w:pPr>
+        <w:numPr>
+          <w:ilvl w:val="0"/>
+          <w:numId w:val="22"/>
+        </w:numPr>
+      </w:pPr>
+      <w:r>
+        <w:t xml:space="preserve">Actions = </w:t>
+      </w:r>
+      <w:r>
+        <w:rPr>
+          <w:b/>
+          <w:bCs/>
+        </w:rPr>
+        <w:t>What</w:t>
+      </w:r>
+    </w:p>
+    <w:p>
+      <w:r>
+        <w:t>Exam questions might ask:</w:t>
+      </w:r>
+    </w:p>
+    <w:p>
+      <w:r>
+        <w:t>“Which Task Scheduler tab defines the command or script that gets executed?”</w:t>
+      </w:r>
+    </w:p>
+    <w:p>
+      <w:r>
+        <w:t xml:space="preserve">Correct answer: </w:t>
+      </w:r>
+      <w:r>
+        <w:rPr>
+          <w:b/>
+          <w:bCs/>
+        </w:rPr>
+        <w:t>Actions tab</w:t>
+      </w:r>
+    </w:p>
+    <w:p>
+      <w:r>
+        <w:rPr>
+          <w:noProof/>
+        </w:rPr>
+        <w:pict w14:anchorId="5684D43E">
+          <v:rect id="_x0000_i1037" alt="" style="width:468pt;height:.05pt;mso-width-percent:0;mso-height-percent:0;mso-width-percent:0;mso-height-percent:0" o:hralign="center" o:hrstd="t" o:hr="t" fillcolor="#a0a0a0" stroked="f"/>
+        </w:pict>
+      </w:r>
+    </w:p>
+    <w:p>
+      <w:pPr>
+        <w:rPr>
+          <w:b/>
+          <w:bCs/>
+        </w:rPr>
+      </w:pPr>
+      <w:r>
+        <w:rPr>
+          <w:b/>
+          <w:bCs/>
+        </w:rPr>
+        <w:t>4. Conditions</w:t>
+      </w:r>
+      <w:r>
+        <w:rPr>
+          <w:b/>
+          <w:bCs/>
+        </w:rPr>
+        <w:t xml:space="preserve">: </w:t>
+      </w:r>
+      <w:r>
+        <w:rPr>
+          <w:b/>
+          <w:bCs/>
+        </w:rPr>
+        <w:t>Conditions are extra rules that control when a task is allowed to run, even if the trigger happens.</w:t>
+      </w:r>
+    </w:p>
+    <w:p>
+      <w:pPr>
+        <w:rPr>
+          <w:b/>
+          <w:bCs/>
+        </w:rPr>
+      </w:pPr>
+      <w:r>
+        <w:rPr>
+          <w:b/>
+          <w:bCs/>
+        </w:rPr>
+        <w:t>Think of triggers as the “green light” to run,</w:t>
+      </w:r>
+    </w:p>
+    <w:p>
+      <w:pPr>
+        <w:rPr>
+          <w:b/>
+          <w:bCs/>
+        </w:rPr>
+      </w:pPr>
+      <w:r>
+        <w:rPr>
+          <w:b/>
+          <w:bCs/>
+        </w:rPr>
+        <w:t>and conditions as the “checkpoints” the system must pass before actually running the task.</w:t>
+      </w:r>
+    </w:p>
+    <w:p>
+      <w:pPr>
+        <w:numPr>
+          <w:ilvl w:val="0"/>
+          <w:numId w:val="8"/>
+        </w:numPr>
+      </w:pPr>
+      <w:r>
+        <w:t xml:space="preserve">Fine-tunes </w:t>
+      </w:r>
+      <w:r>
+        <w:rPr>
+          <w:b/>
+          <w:bCs/>
+        </w:rPr>
+        <w:t>when</w:t>
+      </w:r>
+      <w:r>
+        <w:t xml:space="preserve"> the task is allowed to run.</w:t>
+      </w:r>
+    </w:p>
+    <w:p>
+      <w:pPr>
+        <w:numPr>
+          <w:ilvl w:val="0"/>
+          <w:numId w:val="8"/>
+        </w:numPr>
+      </w:pPr>
+      <w:r>
+        <w:t>Examples:</w:t>
+      </w:r>
+    </w:p>
+    <w:p>
+      <w:pPr>
+        <w:numPr>
+          <w:ilvl w:val="1"/>
+          <w:numId w:val="8"/>
+        </w:numPr>
+      </w:pPr>
+      <w:r>
+        <w:t xml:space="preserve">Only run if the computer is </w:t>
+      </w:r>
+      <w:r>
+        <w:rPr>
+          <w:b/>
+          <w:bCs/>
+        </w:rPr>
+        <w:t>idle for 10 mins</w:t>
+      </w:r>
+    </w:p>
+    <w:p>
+      <w:pPr>
+        <w:numPr>
+          <w:ilvl w:val="1"/>
+          <w:numId w:val="8"/>
+        </w:numPr>
+      </w:pPr>
+      <w:r>
+        <w:t xml:space="preserve">Stop if computer </w:t>
+      </w:r>
+      <w:r>
+        <w:rPr>
+          <w:b/>
+          <w:bCs/>
+        </w:rPr>
+        <w:t>ceases to be idle</w:t>
+      </w:r>
+    </w:p>
+    <w:p>
+      <w:pPr>
+        <w:numPr>
+          <w:ilvl w:val="1"/>
+          <w:numId w:val="8"/>
+        </w:numPr>
+      </w:pPr>
+      <w:r>
+        <w:t xml:space="preserve">Only run on </w:t>
+      </w:r>
+      <w:r>
+        <w:rPr>
+          <w:b/>
+          <w:bCs/>
+        </w:rPr>
+        <w:t>AC power</w:t>
+      </w:r>
+    </w:p>
+    <w:p>
+      <w:pPr>
+        <w:numPr>
+          <w:ilvl w:val="1"/>
+          <w:numId w:val="8"/>
+        </w:numPr>
+      </w:pPr>
+      <w:r>
+        <w:t xml:space="preserve">Only run if </w:t>
+      </w:r>
+      <w:r>
+        <w:rPr>
+          <w:b/>
+          <w:bCs/>
+        </w:rPr>
+        <w:t>network is available</w:t>
+      </w:r>
+    </w:p>
+    <w:p>
+      <w:r>
+        <w:rPr>
+          <w:rFonts w:ascii="Apple Color Emoji" w:hAnsi="Apple Color Emoji" w:cs="Apple Color Emoji"/>
+        </w:rPr>
+        <w:t>✅</w:t>
+      </w:r>
+      <w:r>
+        <w:t xml:space="preserve"> Avoids interfering with user experience or draining battery.</w:t>
+      </w:r>
+    </w:p>
+    <w:p>
+      <w:pPr>
+        <w:rPr>
+          <w:b/>
+          <w:bCs/>
+        </w:rPr>
+      </w:pPr>
+      <w:r>
+        <w:rPr>
+          <w:rFonts w:ascii="Apple Color Emoji" w:hAnsi="Apple Color Emoji" w:cs="Apple Color Emoji"/>
+          <w:b/>
+          <w:bCs/>
+        </w:rPr>
+        <w:t>🧪</w:t>
+      </w:r>
+      <w:r>
+        <w:rPr>
+          <w:b/>
+          <w:bCs/>
+        </w:rPr>
+        <w:t xml:space="preserve"> Real-Life Example:</w:t>
+      </w:r>
+    </w:p>
+    <w:p>
+      <w:r>
+        <w:t xml:space="preserve">You want to </w:t>
+      </w:r>
+      <w:proofErr w:type="gramStart"/>
+      <w:r>
+        <w:rPr>
+          <w:b/>
+          <w:bCs/>
+        </w:rPr>
+        <w:t>defragment</w:t>
+      </w:r>
+      <w:proofErr w:type="gramEnd"/>
+      <w:r>
+        <w:rPr>
+          <w:b/>
+          <w:bCs/>
+        </w:rPr>
+        <w:t xml:space="preserve"> the hard drive</w:t>
+      </w:r>
+      <w:r>
+        <w:t xml:space="preserve"> every night, but </w:t>
+      </w:r>
+      <w:r>
+        <w:rPr>
+          <w:b/>
+          <w:bCs/>
+        </w:rPr>
+        <w:t>only if the PC is plugged in and idle</w:t>
+      </w:r>
+      <w:r>
+        <w:t>.</w:t>
+      </w:r>
+    </w:p>
+    <w:p>
+      <w:pPr>
+        <w:numPr>
+          <w:ilvl w:val="0"/>
+          <w:numId w:val="23"/>
+        </w:numPr>
+      </w:pPr>
+      <w:r>
+        <w:t>Trigger: Daily at 2:00 AM</w:t>
+      </w:r>
+    </w:p>
+    <w:p>
+      <w:pPr>
+        <w:numPr>
+          <w:ilvl w:val="0"/>
+          <w:numId w:val="23"/>
+        </w:numPr>
+      </w:pPr>
+      <w:r>
+        <w:rPr>
+          <w:b/>
+          <w:bCs/>
+        </w:rPr>
+        <w:t>Condition 1</w:t>
+      </w:r>
+      <w:r>
+        <w:t>: Only run on AC power</w:t>
+      </w:r>
+    </w:p>
+    <w:p>
+      <w:pPr>
+        <w:numPr>
+          <w:ilvl w:val="0"/>
+          <w:numId w:val="23"/>
+        </w:numPr>
+      </w:pPr>
+      <w:r>
+        <w:rPr>
+          <w:b/>
+          <w:bCs/>
+        </w:rPr>
+        <w:t>Condition 2</w:t>
+      </w:r>
+      <w:r>
+        <w:t xml:space="preserve">: Only run if </w:t>
+      </w:r>
+      <w:proofErr w:type="gramStart"/>
+      <w:r>
+        <w:t>computer</w:t>
+      </w:r>
+      <w:proofErr w:type="gramEnd"/>
+      <w:r>
+        <w:t xml:space="preserve"> is idle for 10 minutes</w:t>
+      </w:r>
+    </w:p>
+    <w:p>
+      <w:r>
+        <w:t>If you’re using the computer at 2:00 AM or it’s on battery power:</w:t>
+      </w:r>
+    </w:p>
+    <w:p>
+      <w:r>
+        <w:rPr>
+          <w:rFonts w:ascii="Apple Color Emoji" w:hAnsi="Apple Color Emoji" w:cs="Apple Color Emoji"/>
+        </w:rPr>
+        <w:t>❌</w:t>
+      </w:r>
+      <w:r>
+        <w:t xml:space="preserve"> The task won’t run — </w:t>
+      </w:r>
+      <w:r>
+        <w:rPr>
+          <w:b/>
+          <w:bCs/>
+        </w:rPr>
+        <w:t>conditions not met.</w:t>
+      </w:r>
+    </w:p>
+    <w:p>
+      <w:r>
+        <w:rPr>
+          <w:noProof/>
+        </w:rPr>
+        <w:pict w14:anchorId="40CF2F42">
+          <v:rect id="_x0000_i1038" alt="" style="width:468pt;height:.05pt;mso-width-percent:0;mso-height-percent:0;mso-width-percent:0;mso-height-percent:0" o:hralign="center" o:hrstd="t" o:hr="t" fillcolor="#a0a0a0" stroked="f"/>
+        </w:pict>
+      </w:r>
+    </w:p>
+    <w:p>
+      <w:pPr>
+        <w:rPr>
+          <w:b/>
+          <w:bCs/>
+        </w:rPr>
+      </w:pPr>
+      <w:r>
+        <w:rPr>
+          <w:b/>
+          <w:bCs/>
+        </w:rPr>
+        <w:t>5. Settings</w:t>
+      </w:r>
+    </w:p>
+    <w:p>
+      <w:pPr>
+        <w:numPr>
+          <w:ilvl w:val="0"/>
+          <w:numId w:val="9"/>
+        </w:numPr>
+      </w:pPr>
+      <w:r>
+        <w:t>Additional behavior controls:</w:t>
+      </w:r>
+    </w:p>
+    <w:p>
+      <w:pPr>
+        <w:numPr>
+          <w:ilvl w:val="1"/>
+          <w:numId w:val="9"/>
+        </w:numPr>
+      </w:pPr>
+      <w:r>
+        <w:t>Allow task to run on demand</w:t>
+      </w:r>
+      <w:r>
+        <w:t xml:space="preserve">: You can </w:t>
+      </w:r>
+      <w:r>
+        <w:rPr>
+          <w:b/>
+          <w:bCs/>
+        </w:rPr>
+        <w:t>manually run the task</w:t>
+      </w:r>
+      <w:r>
+        <w:t xml:space="preserve"> anytime by right-clicking it and choosing “Run.”</w:t>
+      </w:r>
+    </w:p>
+    <w:p>
+      <w:pPr>
+        <w:numPr>
+          <w:ilvl w:val="2"/>
+          <w:numId w:val="9"/>
+        </w:numPr>
+      </w:pPr>
+      <w:r>
+        <w:rPr>
+          <w:rFonts w:ascii="Apple Color Emoji" w:hAnsi="Apple Color Emoji" w:cs="Apple Color Emoji"/>
+        </w:rPr>
+        <w:t>🧠</w:t>
+      </w:r>
+      <w:r>
+        <w:t xml:space="preserve"> Use it when: You want the option to </w:t>
+      </w:r>
+      <w:r>
+        <w:rPr>
+          <w:b/>
+          <w:bCs/>
+        </w:rPr>
+        <w:t>run it immediately</w:t>
+      </w:r>
+      <w:r>
+        <w:t>, not just wait for the trigger.</w:t>
+      </w:r>
+    </w:p>
+    <w:p>
+      <w:pPr>
+        <w:numPr>
+          <w:ilvl w:val="1"/>
+          <w:numId w:val="9"/>
+        </w:numPr>
+      </w:pPr>
+      <w:r>
+        <w:t>Run as soon as possible after a missed start</w:t>
+      </w:r>
+    </w:p>
+    <w:p>
+      <w:pPr>
+        <w:numPr>
+          <w:ilvl w:val="2"/>
+          <w:numId w:val="9"/>
+        </w:numPr>
+      </w:pPr>
+      <w:r>
+        <w:t xml:space="preserve">If the computer was </w:t>
+      </w:r>
+      <w:r>
+        <w:rPr>
+          <w:b/>
+          <w:bCs/>
+        </w:rPr>
+        <w:t>off or asleep</w:t>
+      </w:r>
+      <w:r>
+        <w:t xml:space="preserve"> at the scheduled time, it </w:t>
+      </w:r>
+      <w:proofErr w:type="gramStart"/>
+      <w:r>
+        <w:t>will</w:t>
+      </w:r>
+      <w:proofErr w:type="gramEnd"/>
+      <w:r>
+        <w:t xml:space="preserve"> </w:t>
+      </w:r>
+      <w:r>
+        <w:rPr>
+          <w:b/>
+          <w:bCs/>
+        </w:rPr>
+        <w:t xml:space="preserve">run the task as soon as it </w:t>
+      </w:r>
+      <w:proofErr w:type="gramStart"/>
+      <w:r>
+        <w:rPr>
+          <w:b/>
+          <w:bCs/>
+        </w:rPr>
+        <w:t>can</w:t>
+      </w:r>
+      <w:proofErr w:type="gramEnd"/>
+      <w:r>
+        <w:t xml:space="preserve"> afterward.</w:t>
+      </w:r>
+    </w:p>
+    <w:p>
+      <w:pPr>
+        <w:numPr>
+          <w:ilvl w:val="1"/>
+          <w:numId w:val="9"/>
+        </w:numPr>
+      </w:pPr>
+      <w:r>
+        <w:t>Retry attempts if failed</w:t>
+      </w:r>
+    </w:p>
+    <w:p>
+      <w:pPr>
+        <w:numPr>
+          <w:ilvl w:val="2"/>
+          <w:numId w:val="9"/>
+        </w:numPr>
+      </w:pPr>
+      <w:r>
+        <w:t xml:space="preserve">If the task </w:t>
+      </w:r>
+      <w:r>
+        <w:rPr>
+          <w:b/>
+          <w:bCs/>
+        </w:rPr>
+        <w:t>fails to complete</w:t>
+      </w:r>
+      <w:r>
+        <w:t xml:space="preserve">, Windows will </w:t>
+      </w:r>
+      <w:r>
+        <w:rPr>
+          <w:b/>
+          <w:bCs/>
+        </w:rPr>
+        <w:t>try again</w:t>
+      </w:r>
+      <w:r>
+        <w:t xml:space="preserve"> after a set time.</w:t>
+      </w:r>
+    </w:p>
+    <w:p>
+      <w:pPr>
+        <w:numPr>
+          <w:ilvl w:val="1"/>
+          <w:numId w:val="9"/>
+        </w:numPr>
+      </w:pPr>
+      <w:r>
+        <w:t>Stop task if it exceeds a time limit</w:t>
+      </w:r>
+    </w:p>
+    <w:p>
+      <w:pPr>
+        <w:numPr>
+          <w:ilvl w:val="2"/>
+          <w:numId w:val="9"/>
+        </w:numPr>
+      </w:pPr>
+      <w:r>
+        <w:t xml:space="preserve">If the task takes </w:t>
+      </w:r>
+      <w:r>
+        <w:rPr>
+          <w:b/>
+          <w:bCs/>
+        </w:rPr>
+        <w:t>too long</w:t>
+      </w:r>
+      <w:r>
+        <w:t xml:space="preserve">, Windows will </w:t>
+      </w:r>
+      <w:r>
+        <w:rPr>
+          <w:b/>
+          <w:bCs/>
+        </w:rPr>
+        <w:t>automatically stop it</w:t>
+      </w:r>
+      <w:r>
+        <w:t>.</w:t>
+      </w:r>
+    </w:p>
+    <w:p>
+      <w:r>
+        <w:rPr>
+          <w:noProof/>
+        </w:rPr>
+        <w:pict w14:anchorId="6754BD8F">
+          <v:rect id="_x0000_i1039" alt="" style="width:468pt;height:.05pt;mso-width-percent:0;mso-height-percent:0;mso-width-percent:0;mso-height-percent:0" o:hralign="center" o:hrstd="t" o:hr="t" fillcolor="#a0a0a0" stroked="f"/>
+        </w:pict>
+      </w:r>
+    </w:p>
+    <w:p>
+      <w:pPr>
+        <w:rPr>
+          <w:b/>
+          <w:bCs/>
+        </w:rPr>
+      </w:pPr>
+      <w:r>
+        <w:rPr>
+          <w:b/>
+          <w:bCs/>
+        </w:rPr>
+        <w:t>6. History</w:t>
+      </w:r>
+    </w:p>
+    <w:p>
+      <w:pPr>
+        <w:numPr>
+          <w:ilvl w:val="0"/>
+          <w:numId w:val="10"/>
+        </w:numPr>
+      </w:pPr>
+      <w:r>
+        <w:t>Disabled by default</w:t>
+      </w:r>
+    </w:p>
+    <w:p>
+      <w:pPr>
+        <w:numPr>
+          <w:ilvl w:val="0"/>
+          <w:numId w:val="10"/>
+        </w:numPr>
+      </w:pPr>
+      <w:r>
+        <w:t>When enabled, logs all past runs</w:t>
+      </w:r>
+    </w:p>
+    <w:p>
+      <w:pPr>
+        <w:numPr>
+          <w:ilvl w:val="0"/>
+          <w:numId w:val="10"/>
+        </w:numPr>
+      </w:pPr>
+      <w:r>
+        <w:t xml:space="preserve">Enable via: </w:t>
+      </w:r>
+      <w:r>
+        <w:rPr>
+          <w:b/>
+          <w:bCs/>
+        </w:rPr>
+        <w:t>Enable All Task History</w:t>
+      </w:r>
+    </w:p>
+    <w:p>
+      <w:r>
+        <w:rPr>
+          <w:noProof/>
+        </w:rPr>
+        <w:pict w14:anchorId="38F8F4D6">
           <v:rect id="_x0000_i1040" alt="" style="width:468pt;height:.05pt;mso-width-percent:0;mso-height-percent:0;mso-width-percent:0;mso-height-percent:0" o:hralign="center" o:hrstd="t" o:hr="t" fillcolor="#a0a0a0" stroked="f"/>
         </w:pict>
       </w:r>
@@ -1521,84 +2334,61 @@
           <w:b/>
           <w:bCs/>
         </w:rPr>
-        <w:t>🧪</w:t>
-      </w:r>
-      <w:r>
-        <w:rPr>
-          <w:b/>
-          <w:bCs/>
-        </w:rPr>
-        <w:t xml:space="preserve"> Real-Life Example:</w:t>
-      </w:r>
-    </w:p>
-    <w:p>
-      <w:r>
-        <w:t xml:space="preserve">You want to </w:t>
-      </w:r>
-      <w:r>
-        <w:rPr>
-          <w:b/>
-          <w:bCs/>
-        </w:rPr>
-        <w:t>back up your files</w:t>
-      </w:r>
-      <w:r>
-        <w:t xml:space="preserve"> every night.</w:t>
-      </w:r>
-    </w:p>
-    <w:p>
-      <w:pPr>
-        <w:numPr>
-          <w:ilvl w:val="0"/>
-          <w:numId w:val="21"/>
-        </w:numPr>
-      </w:pPr>
-      <w:r>
-        <w:t>Trigger: Daily at 1:00 AM</w:t>
-      </w:r>
-    </w:p>
-    <w:p>
-      <w:pPr>
-        <w:numPr>
-          <w:ilvl w:val="0"/>
-          <w:numId w:val="21"/>
-        </w:numPr>
-      </w:pPr>
-      <w:r>
-        <w:rPr>
-          <w:b/>
-          <w:bCs/>
-        </w:rPr>
-        <w:t>Action:</w:t>
-      </w:r>
-      <w:r>
-        <w:t xml:space="preserve"> Run the </w:t>
-      </w:r>
-      <w:proofErr w:type="spellStart"/>
-      <w:r>
-        <w:t>xcopy</w:t>
-      </w:r>
-      <w:proofErr w:type="spellEnd"/>
-      <w:r>
-        <w:t xml:space="preserve"> command to copy files from C:\ to F:\</w:t>
-      </w:r>
-    </w:p>
-    <w:p>
-      <w:r>
-        <w:t>When 1:00 AM arrives, Windows says:</w:t>
-      </w:r>
-    </w:p>
-    <w:p>
-      <w:r>
-        <w:t xml:space="preserve">“The trigger fired — now do the action: run </w:t>
-      </w:r>
-      <w:proofErr w:type="spellStart"/>
-      <w:r>
-        <w:t>xcopy</w:t>
-      </w:r>
-      <w:proofErr w:type="spellEnd"/>
-      <w:r>
-        <w:t>.”</w:t>
+        <w:t>🛠️</w:t>
+      </w:r>
+      <w:r>
+        <w:rPr>
+          <w:b/>
+          <w:bCs/>
+        </w:rPr>
+        <w:t xml:space="preserve"> Example: Creating a Custom Backup Task</w:t>
+      </w:r>
+    </w:p>
+    <w:p>
+      <w:r>
+        <w:t>Goal: Copy files from C:\Users\Jason\Downloads to F:\Downloads every day at 1:00 AM.</w:t>
+      </w:r>
+    </w:p>
+    <w:p>
+      <w:r>
+        <w:t xml:space="preserve">A </w:t>
+      </w:r>
+      <w:r>
+        <w:rPr>
+          <w:b/>
+          <w:bCs/>
+        </w:rPr>
+        <w:t>task you create manually</w:t>
+      </w:r>
+      <w:r>
+        <w:t xml:space="preserve"> (usually in </w:t>
+      </w:r>
+      <w:r>
+        <w:rPr>
+          <w:b/>
+          <w:bCs/>
+        </w:rPr>
+        <w:t>Task Scheduler</w:t>
+      </w:r>
+      <w:r>
+        <w:t xml:space="preserve">) to </w:t>
+      </w:r>
+      <w:r>
+        <w:rPr>
+          <w:b/>
+          <w:bCs/>
+        </w:rPr>
+        <w:t>automatically copy or back up files</w:t>
+      </w:r>
+      <w:r>
+        <w:t xml:space="preserve"> from one location to another on a schedule </w:t>
+      </w:r>
+      <w:r>
+        <w:rPr>
+          <w:b/>
+          <w:bCs/>
+        </w:rPr>
+        <w:t>you define.</w:t>
       </w:r>
     </w:p>
     <w:p>
@@ -1606,762 +2396,8 @@
         <w:rPr>
           <w:noProof/>
         </w:rPr>
-        <w:pict w14:anchorId="6663D8D4">
-          <v:rect id="_x0000_i1039" alt="" style="width:468pt;height:.05pt;mso-width-percent:0;mso-height-percent:0;mso-width-percent:0;mso-height-percent:0" o:hralign="center" o:hrstd="t" o:hr="t" fillcolor="#a0a0a0" stroked="f"/>
-        </w:pict>
-      </w:r>
-    </w:p>
-    <w:p>
-      <w:pPr>
-        <w:rPr>
-          <w:b/>
-          <w:bCs/>
-        </w:rPr>
-      </w:pPr>
-      <w:r>
-        <w:rPr>
-          <w:rFonts w:ascii="Apple Color Emoji" w:hAnsi="Apple Color Emoji" w:cs="Apple Color Emoji"/>
-          <w:b/>
-          <w:bCs/>
-        </w:rPr>
-        <w:t>✅</w:t>
-      </w:r>
-      <w:r>
-        <w:rPr>
-          <w:b/>
-          <w:bCs/>
-        </w:rPr>
-        <w:t xml:space="preserve"> CompTIA A+ Tip:</w:t>
-      </w:r>
-    </w:p>
-    <w:p>
-      <w:pPr>
-        <w:numPr>
-          <w:ilvl w:val="0"/>
-          <w:numId w:val="22"/>
-        </w:numPr>
-      </w:pPr>
-      <w:r>
-        <w:t xml:space="preserve">Triggers = </w:t>
-      </w:r>
-      <w:r>
-        <w:rPr>
-          <w:b/>
-          <w:bCs/>
-        </w:rPr>
-        <w:t>When</w:t>
-      </w:r>
-    </w:p>
-    <w:p>
-      <w:pPr>
-        <w:numPr>
-          <w:ilvl w:val="0"/>
-          <w:numId w:val="22"/>
-        </w:numPr>
-      </w:pPr>
-      <w:r>
-        <w:t xml:space="preserve">Actions = </w:t>
-      </w:r>
-      <w:r>
-        <w:rPr>
-          <w:b/>
-          <w:bCs/>
-        </w:rPr>
-        <w:t>What</w:t>
-      </w:r>
-    </w:p>
-    <w:p>
-      <w:r>
-        <w:t>Exam questions might ask:</w:t>
-      </w:r>
-    </w:p>
-    <w:p>
-      <w:r>
-        <w:t>“Which Task Scheduler tab defines the command or script that gets executed?”</w:t>
-      </w:r>
-    </w:p>
-    <w:p>
-      <w:r>
-        <w:t xml:space="preserve">Correct answer: </w:t>
-      </w:r>
-      <w:r>
-        <w:rPr>
-          <w:b/>
-          <w:bCs/>
-        </w:rPr>
-        <w:t>Actions tab</w:t>
-      </w:r>
-    </w:p>
-    <w:p>
-      <w:r>
-        <w:rPr>
-          <w:noProof/>
-        </w:rPr>
-        <w:pict w14:anchorId="5684D43E">
-          <v:rect id="_x0000_i1038" alt="" style="width:468pt;height:.05pt;mso-width-percent:0;mso-height-percent:0;mso-width-percent:0;mso-height-percent:0" o:hralign="center" o:hrstd="t" o:hr="t" fillcolor="#a0a0a0" stroked="f"/>
-        </w:pict>
-      </w:r>
-    </w:p>
-    <w:p>
-      <w:pPr>
-        <w:rPr>
-          <w:b/>
-          <w:bCs/>
-        </w:rPr>
-      </w:pPr>
-      <w:r>
-        <w:rPr>
-          <w:b/>
-          <w:bCs/>
-        </w:rPr>
-        <w:t>4. Conditions</w:t>
-      </w:r>
-      <w:r>
-        <w:rPr>
-          <w:b/>
-          <w:bCs/>
-        </w:rPr>
-        <w:t xml:space="preserve">: </w:t>
-      </w:r>
-      <w:r>
-        <w:rPr>
-          <w:b/>
-          <w:bCs/>
-        </w:rPr>
-        <w:t>Conditions are extra rules that control when a task is allowed to run, even if the trigger happens.</w:t>
-      </w:r>
-    </w:p>
-    <w:p>
-      <w:pPr>
-        <w:rPr>
-          <w:b/>
-          <w:bCs/>
-        </w:rPr>
-      </w:pPr>
-      <w:r>
-        <w:rPr>
-          <w:b/>
-          <w:bCs/>
-        </w:rPr>
-        <w:t>Think of triggers as the “green light” to run,</w:t>
-      </w:r>
-    </w:p>
-    <w:p>
-      <w:pPr>
-        <w:rPr>
-          <w:b/>
-          <w:bCs/>
-        </w:rPr>
-      </w:pPr>
-      <w:r>
-        <w:rPr>
-          <w:b/>
-          <w:bCs/>
-        </w:rPr>
-        <w:t>and conditions as the “checkpoints” the system must pass before actually running the task.</w:t>
-      </w:r>
-    </w:p>
-    <w:p>
-      <w:pPr>
-        <w:numPr>
-          <w:ilvl w:val="0"/>
-          <w:numId w:val="8"/>
-        </w:numPr>
-      </w:pPr>
-      <w:r>
-        <w:t xml:space="preserve">Fine-tunes </w:t>
-      </w:r>
-      <w:r>
-        <w:rPr>
-          <w:b/>
-          <w:bCs/>
-        </w:rPr>
-        <w:t>when</w:t>
-      </w:r>
-      <w:r>
-        <w:t xml:space="preserve"> the task is allowed to run.</w:t>
-      </w:r>
-    </w:p>
-    <w:p>
-      <w:pPr>
-        <w:numPr>
-          <w:ilvl w:val="0"/>
-          <w:numId w:val="8"/>
-        </w:numPr>
-      </w:pPr>
-      <w:r>
-        <w:t>Examples:</w:t>
-      </w:r>
-    </w:p>
-    <w:p>
-      <w:pPr>
-        <w:numPr>
-          <w:ilvl w:val="1"/>
-          <w:numId w:val="8"/>
-        </w:numPr>
-      </w:pPr>
-      <w:r>
-        <w:t xml:space="preserve">Only run if the computer is </w:t>
-      </w:r>
-      <w:r>
-        <w:rPr>
-          <w:b/>
-          <w:bCs/>
-        </w:rPr>
-        <w:t>idle for 10 mins</w:t>
-      </w:r>
-    </w:p>
-    <w:p>
-      <w:pPr>
-        <w:numPr>
-          <w:ilvl w:val="1"/>
-          <w:numId w:val="8"/>
-        </w:numPr>
-      </w:pPr>
-      <w:r>
-        <w:t xml:space="preserve">Stop if computer </w:t>
-      </w:r>
-      <w:r>
-        <w:rPr>
-          <w:b/>
-          <w:bCs/>
-        </w:rPr>
-        <w:t>ceases to be idle</w:t>
-      </w:r>
-    </w:p>
-    <w:p>
-      <w:pPr>
-        <w:numPr>
-          <w:ilvl w:val="1"/>
-          <w:numId w:val="8"/>
-        </w:numPr>
-      </w:pPr>
-      <w:r>
-        <w:t xml:space="preserve">Only run on </w:t>
-      </w:r>
-      <w:r>
-        <w:rPr>
-          <w:b/>
-          <w:bCs/>
-        </w:rPr>
-        <w:t>AC power</w:t>
-      </w:r>
-    </w:p>
-    <w:p>
-      <w:pPr>
-        <w:numPr>
-          <w:ilvl w:val="1"/>
-          <w:numId w:val="8"/>
-        </w:numPr>
-      </w:pPr>
-      <w:r>
-        <w:t xml:space="preserve">Only run if </w:t>
-      </w:r>
-      <w:r>
-        <w:rPr>
-          <w:b/>
-          <w:bCs/>
-        </w:rPr>
-        <w:t>network is available</w:t>
-      </w:r>
-    </w:p>
-    <w:p>
-      <w:r>
-        <w:rPr>
-          <w:rFonts w:ascii="Apple Color Emoji" w:hAnsi="Apple Color Emoji" w:cs="Apple Color Emoji"/>
-        </w:rPr>
-        <w:t>✅</w:t>
-      </w:r>
-      <w:r>
-        <w:t xml:space="preserve"> Avoids interfering with user experience or draining battery.</w:t>
-      </w:r>
-    </w:p>
-    <w:p>
-      <w:pPr>
-        <w:rPr>
-          <w:b/>
-          <w:bCs/>
-        </w:rPr>
-      </w:pPr>
-      <w:r>
-        <w:rPr>
-          <w:rFonts w:ascii="Apple Color Emoji" w:hAnsi="Apple Color Emoji" w:cs="Apple Color Emoji"/>
-          <w:b/>
-          <w:bCs/>
-        </w:rPr>
-        <w:t>🧪</w:t>
-      </w:r>
-      <w:r>
-        <w:rPr>
-          <w:b/>
-          <w:bCs/>
-        </w:rPr>
-        <w:t xml:space="preserve"> Real-Life Example:</w:t>
-      </w:r>
-    </w:p>
-    <w:p>
-      <w:r>
-        <w:t xml:space="preserve">You want to </w:t>
-      </w:r>
-      <w:r>
-        <w:rPr>
-          <w:b/>
-          <w:bCs/>
-        </w:rPr>
-        <w:t>defragment the hard drive</w:t>
-      </w:r>
-      <w:r>
-        <w:t xml:space="preserve"> every night, but </w:t>
-      </w:r>
-      <w:r>
-        <w:rPr>
-          <w:b/>
-          <w:bCs/>
-        </w:rPr>
-        <w:t>only if the PC is plugged in and idle</w:t>
-      </w:r>
-      <w:r>
-        <w:t>.</w:t>
-      </w:r>
-    </w:p>
-    <w:p>
-      <w:pPr>
-        <w:numPr>
-          <w:ilvl w:val="0"/>
-          <w:numId w:val="23"/>
-        </w:numPr>
-      </w:pPr>
-      <w:r>
-        <w:t>Trigger: Daily at 2:00 AM</w:t>
-      </w:r>
-    </w:p>
-    <w:p>
-      <w:pPr>
-        <w:numPr>
-          <w:ilvl w:val="0"/>
-          <w:numId w:val="23"/>
-        </w:numPr>
-      </w:pPr>
-      <w:r>
-        <w:rPr>
-          <w:b/>
-          <w:bCs/>
-        </w:rPr>
-        <w:t>Condition 1</w:t>
-      </w:r>
-      <w:r>
-        <w:t>: Only run on AC power</w:t>
-      </w:r>
-    </w:p>
-    <w:p>
-      <w:pPr>
-        <w:numPr>
-          <w:ilvl w:val="0"/>
-          <w:numId w:val="23"/>
-        </w:numPr>
-      </w:pPr>
-      <w:r>
-        <w:rPr>
-          <w:b/>
-          <w:bCs/>
-        </w:rPr>
-        <w:t>Condition 2</w:t>
-      </w:r>
-      <w:r>
-        <w:t>: Only run if computer is idle for 10 minutes</w:t>
-      </w:r>
-    </w:p>
-    <w:p>
-      <w:r>
-        <w:t>If you’re using the computer at 2:00 AM or it’s on battery power:</w:t>
-      </w:r>
-    </w:p>
-    <w:p>
-      <w:r>
-        <w:rPr>
-          <w:rFonts w:ascii="Apple Color Emoji" w:hAnsi="Apple Color Emoji" w:cs="Apple Color Emoji"/>
-        </w:rPr>
-        <w:t>❌</w:t>
-      </w:r>
-      <w:r>
-        <w:t xml:space="preserve"> The task won’t run — </w:t>
-      </w:r>
-      <w:r>
-        <w:rPr>
-          <w:b/>
-          <w:bCs/>
-        </w:rPr>
-        <w:t>conditions not met.</w:t>
-      </w:r>
-    </w:p>
-    <w:p>
-      <w:r>
-        <w:rPr>
-          <w:noProof/>
-        </w:rPr>
-        <w:pict w14:anchorId="40CF2F42">
-          <v:rect id="_x0000_i1037" alt="" style="width:468pt;height:.05pt;mso-width-percent:0;mso-height-percent:0;mso-width-percent:0;mso-height-percent:0" o:hralign="center" o:hrstd="t" o:hr="t" fillcolor="#a0a0a0" stroked="f"/>
-        </w:pict>
-      </w:r>
-    </w:p>
-    <w:p>
-      <w:pPr>
-        <w:rPr>
-          <w:b/>
-          <w:bCs/>
-        </w:rPr>
-      </w:pPr>
-      <w:r>
-        <w:rPr>
-          <w:b/>
-          <w:bCs/>
-        </w:rPr>
-        <w:t>5. Settings</w:t>
-      </w:r>
-    </w:p>
-    <w:p>
-      <w:pPr>
-        <w:numPr>
-          <w:ilvl w:val="0"/>
-          <w:numId w:val="9"/>
-        </w:numPr>
-      </w:pPr>
-      <w:r>
-        <w:t>Additional behavior controls:</w:t>
-      </w:r>
-    </w:p>
-    <w:p>
-      <w:pPr>
-        <w:numPr>
-          <w:ilvl w:val="1"/>
-          <w:numId w:val="9"/>
-        </w:numPr>
-      </w:pPr>
-      <w:r>
-        <w:t>Allow task to run on demand</w:t>
-      </w:r>
-      <w:r>
-        <w:t xml:space="preserve">: </w:t>
-      </w:r>
-      <w:r>
-        <w:t xml:space="preserve">You can </w:t>
-      </w:r>
-      <w:r>
-        <w:rPr>
-          <w:b/>
-          <w:bCs/>
-        </w:rPr>
-        <w:t>manually run the task</w:t>
-      </w:r>
-      <w:r>
-        <w:t xml:space="preserve"> anytime by right-clicking it and choosing “Run.”</w:t>
-      </w:r>
-    </w:p>
-    <w:p>
-      <w:pPr>
-        <w:numPr>
-          <w:ilvl w:val="2"/>
-          <w:numId w:val="9"/>
-        </w:numPr>
-      </w:pPr>
-      <w:r>
-        <w:rPr>
-          <w:rFonts w:ascii="Apple Color Emoji" w:hAnsi="Apple Color Emoji" w:cs="Apple Color Emoji"/>
-        </w:rPr>
-        <w:t>🧠</w:t>
-      </w:r>
-      <w:r>
-        <w:t xml:space="preserve"> Use it when: You want the option to </w:t>
-      </w:r>
-      <w:r>
-        <w:rPr>
-          <w:b/>
-          <w:bCs/>
-        </w:rPr>
-        <w:t>run it immediately</w:t>
-      </w:r>
-      <w:r>
-        <w:t>, not just wait for the trigger.</w:t>
-      </w:r>
-    </w:p>
-    <w:p>
-      <w:pPr>
-        <w:numPr>
-          <w:ilvl w:val="1"/>
-          <w:numId w:val="9"/>
-        </w:numPr>
-      </w:pPr>
-      <w:r>
-        <w:t>Run as soon as possible after a missed start</w:t>
-      </w:r>
-    </w:p>
-    <w:p>
-      <w:pPr>
-        <w:numPr>
-          <w:ilvl w:val="2"/>
-          <w:numId w:val="9"/>
-        </w:numPr>
-      </w:pPr>
-      <w:r>
-        <w:t xml:space="preserve">If the computer was </w:t>
-      </w:r>
-      <w:r>
-        <w:rPr>
-          <w:b/>
-          <w:bCs/>
-        </w:rPr>
-        <w:t>off or asleep</w:t>
-      </w:r>
-      <w:r>
-        <w:t xml:space="preserve"> at the scheduled time, it will </w:t>
-      </w:r>
-      <w:r>
-        <w:rPr>
-          <w:b/>
-          <w:bCs/>
-        </w:rPr>
-        <w:t>run the task as soon as it can</w:t>
-      </w:r>
-      <w:r>
-        <w:t xml:space="preserve"> afterward.</w:t>
-      </w:r>
-    </w:p>
-    <w:p>
-      <w:pPr>
-        <w:numPr>
-          <w:ilvl w:val="1"/>
-          <w:numId w:val="9"/>
-        </w:numPr>
-      </w:pPr>
-      <w:r>
-        <w:t>Retry attempts if failed</w:t>
-      </w:r>
-    </w:p>
-    <w:p>
-      <w:pPr>
-        <w:numPr>
-          <w:ilvl w:val="2"/>
-          <w:numId w:val="9"/>
-        </w:numPr>
-      </w:pPr>
-      <w:r>
-        <w:t xml:space="preserve">If the task </w:t>
-      </w:r>
-      <w:r>
-        <w:rPr>
-          <w:b/>
-          <w:bCs/>
-        </w:rPr>
-        <w:t>fails to complete</w:t>
-      </w:r>
-      <w:r>
-        <w:t xml:space="preserve">, Windows will </w:t>
-      </w:r>
-      <w:r>
-        <w:rPr>
-          <w:b/>
-          <w:bCs/>
-        </w:rPr>
-        <w:t>try again</w:t>
-      </w:r>
-      <w:r>
-        <w:t xml:space="preserve"> after a set time.</w:t>
-      </w:r>
-    </w:p>
-    <w:p>
-      <w:pPr>
-        <w:numPr>
-          <w:ilvl w:val="1"/>
-          <w:numId w:val="9"/>
-        </w:numPr>
-      </w:pPr>
-      <w:r>
-        <w:t>Stop task if it exceeds a time limit</w:t>
-      </w:r>
-    </w:p>
-    <w:p>
-      <w:pPr>
-        <w:numPr>
-          <w:ilvl w:val="2"/>
-          <w:numId w:val="9"/>
-        </w:numPr>
-      </w:pPr>
-      <w:r>
-        <w:t xml:space="preserve">If the task takes </w:t>
-      </w:r>
-      <w:r>
-        <w:rPr>
-          <w:b/>
-          <w:bCs/>
-        </w:rPr>
-        <w:t>too long</w:t>
-      </w:r>
-      <w:r>
-        <w:t xml:space="preserve">, Windows will </w:t>
-      </w:r>
-      <w:r>
-        <w:rPr>
-          <w:b/>
-          <w:bCs/>
-        </w:rPr>
-        <w:t>automatically stop it</w:t>
-      </w:r>
-      <w:r>
-        <w:t>.</w:t>
-      </w:r>
-    </w:p>
-    <w:p>
-      <w:r>
-        <w:rPr>
-          <w:noProof/>
-        </w:rPr>
-        <w:pict w14:anchorId="6754BD8F">
-          <v:rect id="_x0000_i1036" alt="" style="width:468pt;height:.05pt;mso-width-percent:0;mso-height-percent:0;mso-width-percent:0;mso-height-percent:0" o:hralign="center" o:hrstd="t" o:hr="t" fillcolor="#a0a0a0" stroked="f"/>
-        </w:pict>
-      </w:r>
-    </w:p>
-    <w:p>
-      <w:pPr>
-        <w:rPr>
-          <w:b/>
-          <w:bCs/>
-        </w:rPr>
-      </w:pPr>
-      <w:r>
-        <w:rPr>
-          <w:b/>
-          <w:bCs/>
-        </w:rPr>
-        <w:t>6. History</w:t>
-      </w:r>
-    </w:p>
-    <w:p>
-      <w:pPr>
-        <w:numPr>
-          <w:ilvl w:val="0"/>
-          <w:numId w:val="10"/>
-        </w:numPr>
-      </w:pPr>
-      <w:r>
-        <w:t>Disabled by default</w:t>
-      </w:r>
-    </w:p>
-    <w:p>
-      <w:pPr>
-        <w:numPr>
-          <w:ilvl w:val="0"/>
-          <w:numId w:val="10"/>
-        </w:numPr>
-      </w:pPr>
-      <w:r>
-        <w:t>When enabled, logs all past runs</w:t>
-      </w:r>
-    </w:p>
-    <w:p>
-      <w:pPr>
-        <w:numPr>
-          <w:ilvl w:val="0"/>
-          <w:numId w:val="10"/>
-        </w:numPr>
-      </w:pPr>
-      <w:r>
-        <w:t xml:space="preserve">Enable via: </w:t>
-      </w:r>
-      <w:r>
-        <w:rPr>
-          <w:b/>
-          <w:bCs/>
-        </w:rPr>
-        <w:t>Enable All Task History</w:t>
-      </w:r>
-    </w:p>
-    <w:p>
-      <w:r>
-        <w:rPr>
-          <w:noProof/>
-        </w:rPr>
-        <w:pict w14:anchorId="38F8F4D6">
-          <v:rect id="_x0000_i1035" alt="" style="width:468pt;height:.05pt;mso-width-percent:0;mso-height-percent:0;mso-width-percent:0;mso-height-percent:0" o:hralign="center" o:hrstd="t" o:hr="t" fillcolor="#a0a0a0" stroked="f"/>
-        </w:pict>
-      </w:r>
-    </w:p>
-    <w:p>
-      <w:pPr>
-        <w:rPr>
-          <w:b/>
-          <w:bCs/>
-        </w:rPr>
-      </w:pPr>
-      <w:r>
-        <w:rPr>
-          <w:rFonts w:ascii="Apple Color Emoji" w:hAnsi="Apple Color Emoji" w:cs="Apple Color Emoji"/>
-          <w:b/>
-          <w:bCs/>
-        </w:rPr>
-        <w:t>🛠️</w:t>
-      </w:r>
-      <w:r>
-        <w:rPr>
-          <w:b/>
-          <w:bCs/>
-        </w:rPr>
-        <w:t xml:space="preserve"> Example: Creating a Custom Backup Task</w:t>
-      </w:r>
-    </w:p>
-    <w:p>
-      <w:r>
-        <w:t>Goal: Copy files from C:\Users\Jason\Downloads to F:\Downloads every day at 1:00 AM.</w:t>
-      </w:r>
-    </w:p>
-    <w:p>
-      <w:r>
-        <w:t xml:space="preserve">A </w:t>
-      </w:r>
-      <w:r>
-        <w:rPr>
-          <w:b/>
-          <w:bCs/>
-        </w:rPr>
-        <w:t>task you create manually</w:t>
-      </w:r>
-      <w:r>
-        <w:t xml:space="preserve"> (usually in </w:t>
-      </w:r>
-      <w:r>
-        <w:rPr>
-          <w:b/>
-          <w:bCs/>
-        </w:rPr>
-        <w:t>Task Scheduler</w:t>
-      </w:r>
-      <w:r>
-        <w:t xml:space="preserve">) to </w:t>
-      </w:r>
-      <w:r>
-        <w:rPr>
-          <w:b/>
-          <w:bCs/>
-        </w:rPr>
-        <w:t>automatically copy or back up files</w:t>
-      </w:r>
-      <w:r>
-        <w:t xml:space="preserve"> from one location to another on a schedule </w:t>
-      </w:r>
-      <w:r>
-        <w:rPr>
-          <w:b/>
-          <w:bCs/>
-        </w:rPr>
-        <w:t>you define.</w:t>
-      </w:r>
-    </w:p>
-    <w:p>
-      <w:r>
-        <w:rPr>
-          <w:noProof/>
-        </w:rPr>
         <w:pict w14:anchorId="41D58012">
-          <v:rect id="_x0000_i1034" alt="" style="width:468pt;height:.05pt;mso-width-percent:0;mso-height-percent:0;mso-width-percent:0;mso-height-percent:0" o:hralign="center" o:hrstd="t" o:hr="t" fillcolor="#a0a0a0" stroked="f"/>
+          <v:rect id="_x0000_i1041" alt="" style="width:468pt;height:.05pt;mso-width-percent:0;mso-height-percent:0;mso-width-percent:0;mso-height-percent:0" o:hralign="center" o:hrstd="t" o:hr="t" fillcolor="#a0a0a0" stroked="f"/>
         </w:pict>
       </w:r>
     </w:p>
@@ -2434,7 +2470,7 @@
           <w:noProof/>
         </w:rPr>
         <w:pict w14:anchorId="369F1392">
-          <v:rect id="_x0000_i1033" alt="" style="width:468pt;height:.05pt;mso-width-percent:0;mso-height-percent:0;mso-width-percent:0;mso-height-percent:0" o:hralign="center" o:hrstd="t" o:hr="t" fillcolor="#a0a0a0" stroked="f"/>
+          <v:rect id="_x0000_i1042" alt="" style="width:468pt;height:.05pt;mso-width-percent:0;mso-height-percent:0;mso-width-percent:0;mso-height-percent:0" o:hralign="center" o:hrstd="t" o:hr="t" fillcolor="#a0a0a0" stroked="f"/>
         </w:pict>
       </w:r>
     </w:p>
@@ -2565,7 +2601,7 @@
           <w:noProof/>
         </w:rPr>
         <w:pict w14:anchorId="0FBEAA80">
-          <v:rect id="_x0000_i1032" alt="" style="width:468pt;height:.05pt;mso-width-percent:0;mso-height-percent:0;mso-width-percent:0;mso-height-percent:0" o:hralign="center" o:hrstd="t" o:hr="t" fillcolor="#a0a0a0" stroked="f"/>
+          <v:rect id="_x0000_i1043" alt="" style="width:468pt;height:.05pt;mso-width-percent:0;mso-height-percent:0;mso-width-percent:0;mso-height-percent:0" o:hralign="center" o:hrstd="t" o:hr="t" fillcolor="#a0a0a0" stroked="f"/>
         </w:pict>
       </w:r>
     </w:p>
@@ -2806,8 +2842,13 @@
             <w:hideMark/>
           </w:tcPr>
           <w:p>
-            <w:r>
-              <w:t xml:space="preserve">Copies all subdirectories, </w:t>
+            <w:proofErr w:type="gramStart"/>
+            <w:r>
+              <w:t>Copies</w:t>
+            </w:r>
+            <w:proofErr w:type="gramEnd"/>
+            <w:r>
+              <w:t xml:space="preserve"> all subdirectories, </w:t>
             </w:r>
             <w:r>
               <w:rPr>
@@ -2883,8 +2924,13 @@
             <w:hideMark/>
           </w:tcPr>
           <w:p>
-            <w:r>
-              <w:t xml:space="preserve">Assumes destination is a </w:t>
+            <w:proofErr w:type="gramStart"/>
+            <w:r>
+              <w:t>Assumes</w:t>
+            </w:r>
+            <w:proofErr w:type="gramEnd"/>
+            <w:r>
+              <w:t xml:space="preserve"> destination is a </w:t>
             </w:r>
             <w:r>
               <w:rPr>
@@ -2922,8 +2968,13 @@
             <w:hideMark/>
           </w:tcPr>
           <w:p>
-            <w:r>
-              <w:t xml:space="preserve">Continues even if </w:t>
+            <w:proofErr w:type="gramStart"/>
+            <w:r>
+              <w:t>Continues</w:t>
+            </w:r>
+            <w:proofErr w:type="gramEnd"/>
+            <w:r>
+              <w:t xml:space="preserve"> even if </w:t>
             </w:r>
             <w:r>
               <w:rPr>
@@ -2995,7 +3046,7 @@
           <w:noProof/>
         </w:rPr>
         <w:pict w14:anchorId="209F978A">
-          <v:rect id="_x0000_i1031" alt="" style="width:468pt;height:.05pt;mso-width-percent:0;mso-height-percent:0;mso-width-percent:0;mso-height-percent:0" o:hralign="center" o:hrstd="t" o:hr="t" fillcolor="#a0a0a0" stroked="f"/>
+          <v:rect id="_x0000_i1044" alt="" style="width:468pt;height:.05pt;mso-width-percent:0;mso-height-percent:0;mso-width-percent:0;mso-height-percent:0" o:hralign="center" o:hrstd="t" o:hr="t" fillcolor="#a0a0a0" stroked="f"/>
         </w:pict>
       </w:r>
     </w:p>
@@ -3057,7 +3108,7 @@
           <w:noProof/>
         </w:rPr>
         <w:pict w14:anchorId="258554F6">
-          <v:rect id="_x0000_i1030" alt="" style="width:468pt;height:.05pt;mso-width-percent:0;mso-height-percent:0;mso-width-percent:0;mso-height-percent:0" o:hralign="center" o:hrstd="t" o:hr="t" fillcolor="#a0a0a0" stroked="f"/>
+          <v:rect id="_x0000_i1045" alt="" style="width:468pt;height:.05pt;mso-width-percent:0;mso-height-percent:0;mso-width-percent:0;mso-height-percent:0" o:hralign="center" o:hrstd="t" o:hr="t" fillcolor="#a0a0a0" stroked="f"/>
         </w:pict>
       </w:r>
     </w:p>
@@ -3119,7 +3170,7 @@
           <w:noProof/>
         </w:rPr>
         <w:pict w14:anchorId="07193451">
-          <v:rect id="_x0000_i1029" alt="" style="width:468pt;height:.05pt;mso-width-percent:0;mso-height-percent:0;mso-width-percent:0;mso-height-percent:0" o:hralign="center" o:hrstd="t" o:hr="t" fillcolor="#a0a0a0" stroked="f"/>
+          <v:rect id="_x0000_i1046" alt="" style="width:468pt;height:.05pt;mso-width-percent:0;mso-height-percent:0;mso-width-percent:0;mso-height-percent:0" o:hralign="center" o:hrstd="t" o:hr="t" fillcolor="#a0a0a0" stroked="f"/>
         </w:pict>
       </w:r>
     </w:p>
@@ -3199,7 +3250,7 @@
           <w:noProof/>
         </w:rPr>
         <w:pict w14:anchorId="6CF8BDD2">
-          <v:rect id="_x0000_i1028" alt="" style="width:468pt;height:.05pt;mso-width-percent:0;mso-height-percent:0;mso-width-percent:0;mso-height-percent:0" o:hralign="center" o:hrstd="t" o:hr="t" fillcolor="#a0a0a0" stroked="f"/>
+          <v:rect id="_x0000_i1047" alt="" style="width:468pt;height:.05pt;mso-width-percent:0;mso-height-percent:0;mso-width-percent:0;mso-height-percent:0" o:hralign="center" o:hrstd="t" o:hr="t" fillcolor="#a0a0a0" stroked="f"/>
         </w:pict>
       </w:r>
     </w:p>
@@ -3296,7 +3347,15 @@
         <w:t>🧠</w:t>
       </w:r>
       <w:r>
-        <w:t xml:space="preserve"> Shows Task Scheduler can run more than just maintenance jobs.</w:t>
+        <w:t xml:space="preserve"> </w:t>
+      </w:r>
+      <w:proofErr w:type="gramStart"/>
+      <w:r>
+        <w:t>Shows Task</w:t>
+      </w:r>
+      <w:proofErr w:type="gramEnd"/>
+      <w:r>
+        <w:t xml:space="preserve"> Scheduler can run more than just maintenance jobs.</w:t>
       </w:r>
     </w:p>
     <w:p>
@@ -3305,7 +3364,7 @@
           <w:noProof/>
         </w:rPr>
         <w:pict w14:anchorId="1D971C8C">
-          <v:rect id="_x0000_i1027" alt="" style="width:468pt;height:.05pt;mso-width-percent:0;mso-height-percent:0;mso-width-percent:0;mso-height-percent:0" o:hralign="center" o:hrstd="t" o:hr="t" fillcolor="#a0a0a0" stroked="f"/>
+          <v:rect id="_x0000_i1048" alt="" style="width:468pt;height:.05pt;mso-width-percent:0;mso-height-percent:0;mso-width-percent:0;mso-height-percent:0" o:hralign="center" o:hrstd="t" o:hr="t" fillcolor="#a0a0a0" stroked="f"/>
         </w:pict>
       </w:r>
     </w:p>
@@ -3455,7 +3514,7 @@
           <w:noProof/>
         </w:rPr>
         <w:pict w14:anchorId="492EF90E">
-          <v:rect id="_x0000_i1026" alt="" style="width:468pt;height:.05pt;mso-width-percent:0;mso-height-percent:0;mso-width-percent:0;mso-height-percent:0" o:hralign="center" o:hrstd="t" o:hr="t" fillcolor="#a0a0a0" stroked="f"/>
+          <v:rect id="_x0000_i1049" alt="" style="width:468pt;height:.05pt;mso-width-percent:0;mso-height-percent:0;mso-width-percent:0;mso-height-percent:0" o:hralign="center" o:hrstd="t" o:hr="t" fillcolor="#a0a0a0" stroked="f"/>
         </w:pict>
       </w:r>
     </w:p>
@@ -3832,7 +3891,7 @@
           <w:noProof/>
         </w:rPr>
         <w:pict w14:anchorId="2A1571E4">
-          <v:rect id="_x0000_i1025" alt="" style="width:468pt;height:.05pt;mso-width-percent:0;mso-height-percent:0;mso-width-percent:0;mso-height-percent:0" o:hralign="center" o:hrstd="t" o:hr="t" fillcolor="#a0a0a0" stroked="f"/>
+          <v:rect id="_x0000_i1050" alt="" style="width:468pt;height:.05pt;mso-width-percent:0;mso-height-percent:0;mso-width-percent:0;mso-height-percent:0" o:hralign="center" o:hrstd="t" o:hr="t" fillcolor="#a0a0a0" stroked="f"/>
         </w:pict>
       </w:r>
     </w:p>
@@ -3851,6 +3910,1490 @@
         <w:t xml:space="preserve"> based on this Task Scheduler breakdown to test your knowledge?</w:t>
       </w:r>
     </w:p>
+    <w:p>
+      <w:r>
+        <w:t xml:space="preserve">Here is a </w:t>
+      </w:r>
+      <w:r>
+        <w:rPr>
+          <w:b/>
+          <w:bCs/>
+        </w:rPr>
+        <w:t>10-question multiple choice quiz</w:t>
+      </w:r>
+      <w:r>
+        <w:t xml:space="preserve"> based on the document </w:t>
+      </w:r>
+      <w:r>
+        <w:rPr>
+          <w:b/>
+          <w:bCs/>
+        </w:rPr>
+        <w:t>“Task Scheduler”</w:t>
+      </w:r>
+      <w:r>
+        <w:t xml:space="preserve">, fully aligned with </w:t>
+      </w:r>
+      <w:r>
+        <w:rPr>
+          <w:b/>
+          <w:bCs/>
+        </w:rPr>
+        <w:t>CompTIA A+ 1102 Objective 1.4</w:t>
+      </w:r>
+      <w:r>
+        <w:t>.</w:t>
+      </w:r>
+    </w:p>
+    <w:p>
+      <w:r>
+        <w:pict w14:anchorId="15A14248">
+          <v:rect id="_x0000_i1123" style="width:0;height:1.5pt" o:hralign="center" o:hrstd="t" o:hr="t" fillcolor="#a0a0a0" stroked="f"/>
+        </w:pict>
+      </w:r>
+    </w:p>
+    <w:p>
+      <w:pPr>
+        <w:rPr>
+          <w:b/>
+          <w:bCs/>
+        </w:rPr>
+      </w:pPr>
+      <w:r>
+        <w:rPr>
+          <w:rFonts w:ascii="Segoe UI Emoji" w:hAnsi="Segoe UI Emoji" w:cs="Segoe UI Emoji"/>
+          <w:b/>
+          <w:bCs/>
+        </w:rPr>
+        <w:t>✅</w:t>
+      </w:r>
+      <w:r>
+        <w:rPr>
+          <w:b/>
+          <w:bCs/>
+        </w:rPr>
+        <w:t xml:space="preserve"> Task Scheduler – Quiz (10 Questions)</w:t>
+      </w:r>
+    </w:p>
+    <w:p>
+      <w:r>
+        <w:pict w14:anchorId="66788BC9">
+          <v:rect id="_x0000_i1124" style="width:0;height:1.5pt" o:hralign="center" o:hrstd="t" o:hr="t" fillcolor="#a0a0a0" stroked="f"/>
+        </w:pict>
+      </w:r>
+    </w:p>
+    <w:p>
+      <w:r>
+        <w:rPr>
+          <w:b/>
+          <w:bCs/>
+        </w:rPr>
+        <w:t>1.</w:t>
+      </w:r>
+      <w:r>
+        <w:t xml:space="preserve"> What is the primary purpose of Task Scheduler in Windows?</w:t>
+      </w:r>
+      <w:r>
+        <w:br/>
+        <w:t>A. Install new software packages</w:t>
+      </w:r>
+      <w:r>
+        <w:br/>
+        <w:t>B. Automate tasks based on time or events</w:t>
+      </w:r>
+      <w:r>
+        <w:br/>
+        <w:t>C. Format hard drives</w:t>
+      </w:r>
+      <w:r>
+        <w:br/>
+        <w:t>D. Monitor system performance</w:t>
+      </w:r>
+    </w:p>
+    <w:p>
+      <w:r>
+        <w:pict w14:anchorId="399790BC">
+          <v:rect id="_x0000_i1125" style="width:0;height:1.5pt" o:hralign="center" o:hrstd="t" o:hr="t" fillcolor="#a0a0a0" stroked="f"/>
+        </w:pict>
+      </w:r>
+    </w:p>
+    <w:p>
+      <w:r>
+        <w:rPr>
+          <w:b/>
+          <w:bCs/>
+        </w:rPr>
+        <w:t>2.</w:t>
+      </w:r>
+      <w:r>
+        <w:t xml:space="preserve"> Which Task Scheduler tab defines </w:t>
+      </w:r>
+      <w:r>
+        <w:rPr>
+          <w:b/>
+          <w:bCs/>
+        </w:rPr>
+        <w:t>when</w:t>
+      </w:r>
+      <w:r>
+        <w:t xml:space="preserve"> a task should run?</w:t>
+      </w:r>
+      <w:r>
+        <w:br/>
+        <w:t>A. Actions</w:t>
+      </w:r>
+      <w:r>
+        <w:br/>
+        <w:t>B. Triggers</w:t>
+      </w:r>
+      <w:r>
+        <w:br/>
+        <w:t>C. Conditions</w:t>
+      </w:r>
+      <w:r>
+        <w:br/>
+        <w:t>D. History</w:t>
+      </w:r>
+    </w:p>
+    <w:p>
+      <w:r>
+        <w:pict w14:anchorId="069859A9">
+          <v:rect id="_x0000_i1126" style="width:0;height:1.5pt" o:hralign="center" o:hrstd="t" o:hr="t" fillcolor="#a0a0a0" stroked="f"/>
+        </w:pict>
+      </w:r>
+    </w:p>
+    <w:p>
+      <w:r>
+        <w:rPr>
+          <w:b/>
+          <w:bCs/>
+        </w:rPr>
+        <w:t>3.</w:t>
+      </w:r>
+      <w:r>
+        <w:t xml:space="preserve"> In Task Scheduler, what does the </w:t>
+      </w:r>
+      <w:r>
+        <w:rPr>
+          <w:b/>
+          <w:bCs/>
+        </w:rPr>
+        <w:t>“Run whether user is logged on or not”</w:t>
+      </w:r>
+      <w:r>
+        <w:t xml:space="preserve"> option mean?</w:t>
+      </w:r>
+      <w:r>
+        <w:br/>
+        <w:t>A. The task runs only when the user is active</w:t>
+      </w:r>
+      <w:r>
+        <w:br/>
+        <w:t>B. The task needs user approval each time</w:t>
+      </w:r>
+      <w:r>
+        <w:br/>
+        <w:t>C. The task runs in the background even if no one is logged in</w:t>
+      </w:r>
+      <w:r>
+        <w:br/>
+        <w:t>D. The task won't run if the user is logged out</w:t>
+      </w:r>
+    </w:p>
+    <w:p>
+      <w:r>
+        <w:pict w14:anchorId="1DB46850">
+          <v:rect id="_x0000_i1127" style="width:0;height:1.5pt" o:hralign="center" o:hrstd="t" o:hr="t" fillcolor="#a0a0a0" stroked="f"/>
+        </w:pict>
+      </w:r>
+    </w:p>
+    <w:p>
+      <w:r>
+        <w:rPr>
+          <w:b/>
+          <w:bCs/>
+        </w:rPr>
+        <w:t>4.</w:t>
+      </w:r>
+      <w:r>
+        <w:t xml:space="preserve"> What is the function of the </w:t>
+      </w:r>
+      <w:r>
+        <w:rPr>
+          <w:b/>
+          <w:bCs/>
+        </w:rPr>
+        <w:t>Actions tab</w:t>
+      </w:r>
+      <w:r>
+        <w:t xml:space="preserve"> in a scheduled task?</w:t>
+      </w:r>
+      <w:r>
+        <w:br/>
+        <w:t>A. Sets task priority</w:t>
+      </w:r>
+      <w:r>
+        <w:br/>
+        <w:t>B. Monitors disk usage</w:t>
+      </w:r>
+      <w:r>
+        <w:br/>
+        <w:t>C. Defines what program/script to execute</w:t>
+      </w:r>
+      <w:r>
+        <w:br/>
+        <w:t>D. Logs user interactions</w:t>
+      </w:r>
+    </w:p>
+    <w:p>
+      <w:r>
+        <w:pict w14:anchorId="2D127638">
+          <v:rect id="_x0000_i1128" style="width:0;height:1.5pt" o:hralign="center" o:hrstd="t" o:hr="t" fillcolor="#a0a0a0" stroked="f"/>
+        </w:pict>
+      </w:r>
+    </w:p>
+    <w:p>
+      <w:r>
+        <w:rPr>
+          <w:b/>
+          <w:bCs/>
+        </w:rPr>
+        <w:t>5.</w:t>
+      </w:r>
+      <w:r>
+        <w:t xml:space="preserve"> What command is commonly used in Task Scheduler to copy files during a backup task?</w:t>
+      </w:r>
+      <w:r>
+        <w:br/>
+        <w:t>A. format</w:t>
+      </w:r>
+      <w:r>
+        <w:br/>
+        <w:t>B. ipconfig</w:t>
+      </w:r>
+      <w:r>
+        <w:br/>
+        <w:t xml:space="preserve">C. </w:t>
+      </w:r>
+      <w:proofErr w:type="spellStart"/>
+      <w:r>
+        <w:t>xcopy</w:t>
+      </w:r>
+      <w:proofErr w:type="spellEnd"/>
+      <w:r>
+        <w:br/>
+        <w:t>D. ping</w:t>
+      </w:r>
+    </w:p>
+    <w:p>
+      <w:r>
+        <w:pict w14:anchorId="384DFBD1">
+          <v:rect id="_x0000_i1129" style="width:0;height:1.5pt" o:hralign="center" o:hrstd="t" o:hr="t" fillcolor="#a0a0a0" stroked="f"/>
+        </w:pict>
+      </w:r>
+    </w:p>
+    <w:p>
+      <w:r>
+        <w:rPr>
+          <w:b/>
+          <w:bCs/>
+        </w:rPr>
+        <w:t>6.</w:t>
+      </w:r>
+      <w:r>
+        <w:t xml:space="preserve"> Which of the following is a valid use of the </w:t>
+      </w:r>
+      <w:r>
+        <w:rPr>
+          <w:b/>
+          <w:bCs/>
+        </w:rPr>
+        <w:t>Conditions tab</w:t>
+      </w:r>
+      <w:r>
+        <w:t>?</w:t>
+      </w:r>
+      <w:r>
+        <w:br/>
+        <w:t xml:space="preserve">A. Set task </w:t>
+      </w:r>
+      <w:proofErr w:type="gramStart"/>
+      <w:r>
+        <w:t>retry</w:t>
+      </w:r>
+      <w:proofErr w:type="gramEnd"/>
+      <w:r>
+        <w:t xml:space="preserve"> intervals</w:t>
+      </w:r>
+      <w:r>
+        <w:br/>
+        <w:t>B. Change user permissions</w:t>
+      </w:r>
+      <w:r>
+        <w:br/>
+        <w:t>C. Run task only on AC power</w:t>
+      </w:r>
+      <w:r>
+        <w:br/>
+        <w:t>D. Enable email alerts</w:t>
+      </w:r>
+    </w:p>
+    <w:p>
+      <w:r>
+        <w:pict w14:anchorId="22C2409E">
+          <v:rect id="_x0000_i1130" style="width:0;height:1.5pt" o:hralign="center" o:hrstd="t" o:hr="t" fillcolor="#a0a0a0" stroked="f"/>
+        </w:pict>
+      </w:r>
+    </w:p>
+    <w:p>
+      <w:r>
+        <w:rPr>
+          <w:b/>
+          <w:bCs/>
+        </w:rPr>
+        <w:t>7.</w:t>
+      </w:r>
+      <w:r>
+        <w:t xml:space="preserve"> In the </w:t>
+      </w:r>
+      <w:proofErr w:type="spellStart"/>
+      <w:r>
+        <w:t>xcopy</w:t>
+      </w:r>
+      <w:proofErr w:type="spellEnd"/>
+      <w:r>
+        <w:t xml:space="preserve"> command, what does the /y switch do?</w:t>
+      </w:r>
+      <w:r>
+        <w:br/>
+        <w:t>A. Prompts for confirmation</w:t>
+      </w:r>
+      <w:r>
+        <w:br/>
+        <w:t>B. Only copies empty folders</w:t>
+      </w:r>
+      <w:r>
+        <w:br/>
+        <w:t>C. Continues after error</w:t>
+      </w:r>
+      <w:r>
+        <w:br/>
+        <w:t>D. Suppresses overwrite confirmation</w:t>
+      </w:r>
+    </w:p>
+    <w:p>
+      <w:r>
+        <w:pict w14:anchorId="1135B003">
+          <v:rect id="_x0000_i1131" style="width:0;height:1.5pt" o:hralign="center" o:hrstd="t" o:hr="t" fillcolor="#a0a0a0" stroked="f"/>
+        </w:pict>
+      </w:r>
+    </w:p>
+    <w:p>
+      <w:r>
+        <w:rPr>
+          <w:b/>
+          <w:bCs/>
+        </w:rPr>
+        <w:t>8.</w:t>
+      </w:r>
+      <w:r>
+        <w:t xml:space="preserve"> What happens when a scheduled task </w:t>
+      </w:r>
+      <w:r>
+        <w:rPr>
+          <w:b/>
+          <w:bCs/>
+        </w:rPr>
+        <w:t>misses its start time</w:t>
+      </w:r>
+      <w:r>
+        <w:t xml:space="preserve"> and the “Run as soon as possible after a missed start” option is enabled?</w:t>
+      </w:r>
+      <w:r>
+        <w:br/>
+        <w:t>A. The task is skipped forever</w:t>
+      </w:r>
+      <w:r>
+        <w:br/>
+        <w:t>B. It runs immediately after the system is available</w:t>
+      </w:r>
+      <w:r>
+        <w:br/>
+        <w:t>C. The task reboots the system</w:t>
+      </w:r>
+      <w:r>
+        <w:br/>
+        <w:t>D. The user is prompted to confirm</w:t>
+      </w:r>
+    </w:p>
+    <w:p>
+      <w:r>
+        <w:pict w14:anchorId="53AE28EC">
+          <v:rect id="_x0000_i1132" style="width:0;height:1.5pt" o:hralign="center" o:hrstd="t" o:hr="t" fillcolor="#a0a0a0" stroked="f"/>
+        </w:pict>
+      </w:r>
+    </w:p>
+    <w:p>
+      <w:r>
+        <w:rPr>
+          <w:b/>
+          <w:bCs/>
+        </w:rPr>
+        <w:t>9.</w:t>
+      </w:r>
+      <w:r>
+        <w:t xml:space="preserve"> What can be done in the </w:t>
+      </w:r>
+      <w:r>
+        <w:rPr>
+          <w:b/>
+          <w:bCs/>
+        </w:rPr>
+        <w:t>History tab</w:t>
+      </w:r>
+      <w:r>
+        <w:t xml:space="preserve"> of a scheduled task?</w:t>
+      </w:r>
+      <w:r>
+        <w:br/>
+        <w:t>A. Change user credentials</w:t>
+      </w:r>
+      <w:r>
+        <w:br/>
+        <w:t>B. View a list of past task runs</w:t>
+      </w:r>
+      <w:r>
+        <w:br/>
+        <w:t>C. Add new triggers</w:t>
+      </w:r>
+      <w:r>
+        <w:br/>
+        <w:t>D. Install updates</w:t>
+      </w:r>
+    </w:p>
+    <w:p>
+      <w:r>
+        <w:pict w14:anchorId="5B64CAA9">
+          <v:rect id="_x0000_i1133" style="width:0;height:1.5pt" o:hralign="center" o:hrstd="t" o:hr="t" fillcolor="#a0a0a0" stroked="f"/>
+        </w:pict>
+      </w:r>
+    </w:p>
+    <w:p>
+      <w:r>
+        <w:rPr>
+          <w:b/>
+          <w:bCs/>
+        </w:rPr>
+        <w:t>10.</w:t>
+      </w:r>
+      <w:r>
+        <w:t xml:space="preserve"> If the </w:t>
+      </w:r>
+      <w:proofErr w:type="spellStart"/>
+      <w:r>
+        <w:t>ScheduledDefrag</w:t>
+      </w:r>
+      <w:proofErr w:type="spellEnd"/>
+      <w:r>
+        <w:t xml:space="preserve"> task is set to run as the </w:t>
+      </w:r>
+      <w:r>
+        <w:rPr>
+          <w:b/>
+          <w:bCs/>
+        </w:rPr>
+        <w:t>SYSTEM account</w:t>
+      </w:r>
+      <w:r>
+        <w:t>, what does that mean?</w:t>
+      </w:r>
+      <w:r>
+        <w:br/>
+        <w:t>A. It requires the user to be online</w:t>
+      </w:r>
+      <w:r>
+        <w:br/>
+        <w:t>B. It has limited privileges</w:t>
+      </w:r>
+      <w:r>
+        <w:br/>
+        <w:t>C. It runs with full system-level permissions</w:t>
+      </w:r>
+      <w:r>
+        <w:br/>
+        <w:t>D. It only runs in Safe Mode</w:t>
+      </w:r>
+    </w:p>
+    <w:p>
+      <w:r>
+        <w:pict w14:anchorId="44BFA8EF">
+          <v:rect id="_x0000_i1134" style="width:0;height:1.5pt" o:hralign="center" o:hrstd="t" o:hr="t" fillcolor="#a0a0a0" stroked="f"/>
+        </w:pict>
+      </w:r>
+    </w:p>
+    <w:p>
+      <w:pPr>
+        <w:rPr>
+          <w:b/>
+          <w:bCs/>
+        </w:rPr>
+      </w:pPr>
+      <w:r>
+        <w:rPr>
+          <w:rFonts w:ascii="Segoe UI Emoji" w:hAnsi="Segoe UI Emoji" w:cs="Segoe UI Emoji"/>
+          <w:b/>
+          <w:bCs/>
+        </w:rPr>
+        <w:t>📝</w:t>
+      </w:r>
+      <w:r>
+        <w:rPr>
+          <w:b/>
+          <w:bCs/>
+        </w:rPr>
+        <w:t xml:space="preserve"> Submit your answers (e.g., 1B, 2B, 3C...) and I’ll grade and explain </w:t>
+      </w:r>
+      <w:proofErr w:type="gramStart"/>
+      <w:r>
+        <w:rPr>
+          <w:b/>
+          <w:bCs/>
+        </w:rPr>
+        <w:t>any</w:t>
+      </w:r>
+      <w:proofErr w:type="gramEnd"/>
+      <w:r>
+        <w:rPr>
+          <w:b/>
+          <w:bCs/>
+        </w:rPr>
+        <w:t xml:space="preserve"> you miss!</w:t>
+      </w:r>
+    </w:p>
+    <w:tbl>
+      <w:tblPr>
+        <w:tblW w:w="0" w:type="auto"/>
+        <w:tblCellSpacing w:w="15" w:type="dxa"/>
+        <w:tblBorders>
+          <w:top w:val="single" w:sz="4" w:space="0" w:color="auto"/>
+          <w:left w:val="single" w:sz="4" w:space="0" w:color="auto"/>
+          <w:bottom w:val="single" w:sz="4" w:space="0" w:color="auto"/>
+          <w:right w:val="single" w:sz="4" w:space="0" w:color="auto"/>
+          <w:insideH w:val="single" w:sz="4" w:space="0" w:color="auto"/>
+          <w:insideV w:val="single" w:sz="4" w:space="0" w:color="auto"/>
+        </w:tblBorders>
+        <w:tblCellMar>
+          <w:top w:w="15" w:type="dxa"/>
+          <w:left w:w="15" w:type="dxa"/>
+          <w:bottom w:w="15" w:type="dxa"/>
+          <w:right w:w="15" w:type="dxa"/>
+        </w:tblCellMar>
+        <w:tblLook w:val="04A0" w:firstRow="1" w:lastRow="0" w:firstColumn="1" w:lastColumn="0" w:noHBand="0" w:noVBand="1"/>
+      </w:tblPr>
+      <w:tblGrid>
+        <w:gridCol w:w="401"/>
+        <w:gridCol w:w="4972"/>
+        <w:gridCol w:w="1622"/>
+        <w:gridCol w:w="1773"/>
+        <w:gridCol w:w="1414"/>
+      </w:tblGrid>
+      <w:tr>
+        <w:trPr>
+          <w:tblHeader/>
+          <w:tblCellSpacing w:w="15" w:type="dxa"/>
+        </w:trPr>
+        <w:tc>
+          <w:tcPr>
+            <w:tcW w:w="0" w:type="auto"/>
+            <w:vAlign w:val="center"/>
+            <w:hideMark/>
+          </w:tcPr>
+          <w:p>
+            <w:pPr>
+              <w:rPr>
+                <w:b/>
+                <w:bCs/>
+              </w:rPr>
+            </w:pPr>
+            <w:r>
+              <w:rPr>
+                <w:b/>
+                <w:bCs/>
+              </w:rPr>
+              <w:t>Q#</w:t>
+            </w:r>
+          </w:p>
+        </w:tc>
+        <w:tc>
+          <w:tcPr>
+            <w:tcW w:w="0" w:type="auto"/>
+            <w:vAlign w:val="center"/>
+            <w:hideMark/>
+          </w:tcPr>
+          <w:p>
+            <w:pPr>
+              <w:rPr>
+                <w:b/>
+                <w:bCs/>
+              </w:rPr>
+            </w:pPr>
+            <w:r>
+              <w:rPr>
+                <w:b/>
+                <w:bCs/>
+              </w:rPr>
+              <w:t>Question Topic</w:t>
+            </w:r>
+          </w:p>
+        </w:tc>
+        <w:tc>
+          <w:tcPr>
+            <w:tcW w:w="0" w:type="auto"/>
+            <w:vAlign w:val="center"/>
+            <w:hideMark/>
+          </w:tcPr>
+          <w:p>
+            <w:pPr>
+              <w:rPr>
+                <w:b/>
+                <w:bCs/>
+              </w:rPr>
+            </w:pPr>
+            <w:r>
+              <w:rPr>
+                <w:b/>
+                <w:bCs/>
+              </w:rPr>
+              <w:t>Your Answer</w:t>
+            </w:r>
+          </w:p>
+        </w:tc>
+        <w:tc>
+          <w:tcPr>
+            <w:tcW w:w="0" w:type="auto"/>
+            <w:vAlign w:val="center"/>
+            <w:hideMark/>
+          </w:tcPr>
+          <w:p>
+            <w:pPr>
+              <w:rPr>
+                <w:b/>
+                <w:bCs/>
+              </w:rPr>
+            </w:pPr>
+            <w:r>
+              <w:rPr>
+                <w:b/>
+                <w:bCs/>
+              </w:rPr>
+              <w:t>Correct Answer</w:t>
+            </w:r>
+          </w:p>
+        </w:tc>
+        <w:tc>
+          <w:tcPr>
+            <w:tcW w:w="0" w:type="auto"/>
+            <w:vAlign w:val="center"/>
+            <w:hideMark/>
+          </w:tcPr>
+          <w:p>
+            <w:pPr>
+              <w:rPr>
+                <w:b/>
+                <w:bCs/>
+              </w:rPr>
+            </w:pPr>
+            <w:r>
+              <w:rPr>
+                <w:b/>
+                <w:bCs/>
+              </w:rPr>
+              <w:t>Result</w:t>
+            </w:r>
+          </w:p>
+        </w:tc>
+      </w:tr>
+      <w:tr>
+        <w:trPr>
+          <w:tblCellSpacing w:w="15" w:type="dxa"/>
+        </w:trPr>
+        <w:tc>
+          <w:tcPr>
+            <w:tcW w:w="0" w:type="auto"/>
+            <w:vAlign w:val="center"/>
+            <w:hideMark/>
+          </w:tcPr>
+          <w:p>
+            <w:r>
+              <w:t>1</w:t>
+            </w:r>
+          </w:p>
+        </w:tc>
+        <w:tc>
+          <w:tcPr>
+            <w:tcW w:w="0" w:type="auto"/>
+            <w:vAlign w:val="center"/>
+            <w:hideMark/>
+          </w:tcPr>
+          <w:p>
+            <w:r>
+              <w:t>Purpose of Task Scheduler</w:t>
+            </w:r>
+          </w:p>
+        </w:tc>
+        <w:tc>
+          <w:tcPr>
+            <w:tcW w:w="0" w:type="auto"/>
+            <w:vAlign w:val="center"/>
+            <w:hideMark/>
+          </w:tcPr>
+          <w:p>
+            <w:r>
+              <w:t>B</w:t>
+            </w:r>
+          </w:p>
+        </w:tc>
+        <w:tc>
+          <w:tcPr>
+            <w:tcW w:w="0" w:type="auto"/>
+            <w:vAlign w:val="center"/>
+            <w:hideMark/>
+          </w:tcPr>
+          <w:p>
+            <w:r>
+              <w:rPr>
+                <w:rFonts w:ascii="Segoe UI Emoji" w:hAnsi="Segoe UI Emoji" w:cs="Segoe UI Emoji"/>
+              </w:rPr>
+              <w:t>✅</w:t>
+            </w:r>
+            <w:r>
+              <w:t xml:space="preserve"> B</w:t>
+            </w:r>
+          </w:p>
+        </w:tc>
+        <w:tc>
+          <w:tcPr>
+            <w:tcW w:w="0" w:type="auto"/>
+            <w:vAlign w:val="center"/>
+            <w:hideMark/>
+          </w:tcPr>
+          <w:p>
+            <w:r>
+              <w:rPr>
+                <w:rFonts w:ascii="Segoe UI Emoji" w:hAnsi="Segoe UI Emoji" w:cs="Segoe UI Emoji"/>
+              </w:rPr>
+              <w:t>✅</w:t>
+            </w:r>
+            <w:r>
+              <w:t xml:space="preserve"> Correct</w:t>
+            </w:r>
+          </w:p>
+        </w:tc>
+      </w:tr>
+      <w:tr>
+        <w:trPr>
+          <w:tblCellSpacing w:w="15" w:type="dxa"/>
+        </w:trPr>
+        <w:tc>
+          <w:tcPr>
+            <w:tcW w:w="0" w:type="auto"/>
+            <w:vAlign w:val="center"/>
+            <w:hideMark/>
+          </w:tcPr>
+          <w:p>
+            <w:r>
+              <w:t>2</w:t>
+            </w:r>
+          </w:p>
+        </w:tc>
+        <w:tc>
+          <w:tcPr>
+            <w:tcW w:w="0" w:type="auto"/>
+            <w:vAlign w:val="center"/>
+            <w:hideMark/>
+          </w:tcPr>
+          <w:p>
+            <w:r>
+              <w:t>Triggers tab function</w:t>
+            </w:r>
+          </w:p>
+        </w:tc>
+        <w:tc>
+          <w:tcPr>
+            <w:tcW w:w="0" w:type="auto"/>
+            <w:vAlign w:val="center"/>
+            <w:hideMark/>
+          </w:tcPr>
+          <w:p>
+            <w:r>
+              <w:t>B</w:t>
+            </w:r>
+          </w:p>
+        </w:tc>
+        <w:tc>
+          <w:tcPr>
+            <w:tcW w:w="0" w:type="auto"/>
+            <w:vAlign w:val="center"/>
+            <w:hideMark/>
+          </w:tcPr>
+          <w:p>
+            <w:r>
+              <w:rPr>
+                <w:rFonts w:ascii="Segoe UI Emoji" w:hAnsi="Segoe UI Emoji" w:cs="Segoe UI Emoji"/>
+              </w:rPr>
+              <w:t>✅</w:t>
+            </w:r>
+            <w:r>
+              <w:t xml:space="preserve"> B</w:t>
+            </w:r>
+          </w:p>
+        </w:tc>
+        <w:tc>
+          <w:tcPr>
+            <w:tcW w:w="0" w:type="auto"/>
+            <w:vAlign w:val="center"/>
+            <w:hideMark/>
+          </w:tcPr>
+          <w:p>
+            <w:r>
+              <w:rPr>
+                <w:rFonts w:ascii="Segoe UI Emoji" w:hAnsi="Segoe UI Emoji" w:cs="Segoe UI Emoji"/>
+              </w:rPr>
+              <w:t>✅</w:t>
+            </w:r>
+            <w:r>
+              <w:t xml:space="preserve"> Correct</w:t>
+            </w:r>
+          </w:p>
+        </w:tc>
+      </w:tr>
+      <w:tr>
+        <w:trPr>
+          <w:tblCellSpacing w:w="15" w:type="dxa"/>
+        </w:trPr>
+        <w:tc>
+          <w:tcPr>
+            <w:tcW w:w="0" w:type="auto"/>
+            <w:vAlign w:val="center"/>
+            <w:hideMark/>
+          </w:tcPr>
+          <w:p>
+            <w:r>
+              <w:t>3</w:t>
+            </w:r>
+          </w:p>
+        </w:tc>
+        <w:tc>
+          <w:tcPr>
+            <w:tcW w:w="0" w:type="auto"/>
+            <w:vAlign w:val="center"/>
+            <w:hideMark/>
+          </w:tcPr>
+          <w:p>
+            <w:r>
+              <w:t>“Run whether user is logged on or not” meaning</w:t>
+            </w:r>
+          </w:p>
+        </w:tc>
+        <w:tc>
+          <w:tcPr>
+            <w:tcW w:w="0" w:type="auto"/>
+            <w:vAlign w:val="center"/>
+            <w:hideMark/>
+          </w:tcPr>
+          <w:p>
+            <w:r>
+              <w:t>C</w:t>
+            </w:r>
+          </w:p>
+        </w:tc>
+        <w:tc>
+          <w:tcPr>
+            <w:tcW w:w="0" w:type="auto"/>
+            <w:vAlign w:val="center"/>
+            <w:hideMark/>
+          </w:tcPr>
+          <w:p>
+            <w:r>
+              <w:rPr>
+                <w:rFonts w:ascii="Segoe UI Emoji" w:hAnsi="Segoe UI Emoji" w:cs="Segoe UI Emoji"/>
+              </w:rPr>
+              <w:t>✅</w:t>
+            </w:r>
+            <w:r>
+              <w:t xml:space="preserve"> C</w:t>
+            </w:r>
+          </w:p>
+        </w:tc>
+        <w:tc>
+          <w:tcPr>
+            <w:tcW w:w="0" w:type="auto"/>
+            <w:vAlign w:val="center"/>
+            <w:hideMark/>
+          </w:tcPr>
+          <w:p>
+            <w:r>
+              <w:rPr>
+                <w:rFonts w:ascii="Segoe UI Emoji" w:hAnsi="Segoe UI Emoji" w:cs="Segoe UI Emoji"/>
+              </w:rPr>
+              <w:t>✅</w:t>
+            </w:r>
+            <w:r>
+              <w:t xml:space="preserve"> Correct</w:t>
+            </w:r>
+          </w:p>
+        </w:tc>
+      </w:tr>
+      <w:tr>
+        <w:trPr>
+          <w:tblCellSpacing w:w="15" w:type="dxa"/>
+        </w:trPr>
+        <w:tc>
+          <w:tcPr>
+            <w:tcW w:w="0" w:type="auto"/>
+            <w:vAlign w:val="center"/>
+            <w:hideMark/>
+          </w:tcPr>
+          <w:p>
+            <w:r>
+              <w:t>4</w:t>
+            </w:r>
+          </w:p>
+        </w:tc>
+        <w:tc>
+          <w:tcPr>
+            <w:tcW w:w="0" w:type="auto"/>
+            <w:vAlign w:val="center"/>
+            <w:hideMark/>
+          </w:tcPr>
+          <w:p>
+            <w:r>
+              <w:t>Actions tab function</w:t>
+            </w:r>
+          </w:p>
+        </w:tc>
+        <w:tc>
+          <w:tcPr>
+            <w:tcW w:w="0" w:type="auto"/>
+            <w:vAlign w:val="center"/>
+            <w:hideMark/>
+          </w:tcPr>
+          <w:p>
+            <w:r>
+              <w:t>C</w:t>
+            </w:r>
+          </w:p>
+        </w:tc>
+        <w:tc>
+          <w:tcPr>
+            <w:tcW w:w="0" w:type="auto"/>
+            <w:vAlign w:val="center"/>
+            <w:hideMark/>
+          </w:tcPr>
+          <w:p>
+            <w:r>
+              <w:rPr>
+                <w:rFonts w:ascii="Segoe UI Emoji" w:hAnsi="Segoe UI Emoji" w:cs="Segoe UI Emoji"/>
+              </w:rPr>
+              <w:t>✅</w:t>
+            </w:r>
+            <w:r>
+              <w:t xml:space="preserve"> C</w:t>
+            </w:r>
+          </w:p>
+        </w:tc>
+        <w:tc>
+          <w:tcPr>
+            <w:tcW w:w="0" w:type="auto"/>
+            <w:vAlign w:val="center"/>
+            <w:hideMark/>
+          </w:tcPr>
+          <w:p>
+            <w:r>
+              <w:rPr>
+                <w:rFonts w:ascii="Segoe UI Emoji" w:hAnsi="Segoe UI Emoji" w:cs="Segoe UI Emoji"/>
+              </w:rPr>
+              <w:t>✅</w:t>
+            </w:r>
+            <w:r>
+              <w:t xml:space="preserve"> Correct</w:t>
+            </w:r>
+          </w:p>
+        </w:tc>
+      </w:tr>
+      <w:tr>
+        <w:trPr>
+          <w:tblCellSpacing w:w="15" w:type="dxa"/>
+        </w:trPr>
+        <w:tc>
+          <w:tcPr>
+            <w:tcW w:w="0" w:type="auto"/>
+            <w:vAlign w:val="center"/>
+            <w:hideMark/>
+          </w:tcPr>
+          <w:p>
+            <w:r>
+              <w:t>5</w:t>
+            </w:r>
+          </w:p>
+        </w:tc>
+        <w:tc>
+          <w:tcPr>
+            <w:tcW w:w="0" w:type="auto"/>
+            <w:vAlign w:val="center"/>
+            <w:hideMark/>
+          </w:tcPr>
+          <w:p>
+            <w:r>
+              <w:t>Backup command</w:t>
+            </w:r>
+          </w:p>
+        </w:tc>
+        <w:tc>
+          <w:tcPr>
+            <w:tcW w:w="0" w:type="auto"/>
+            <w:vAlign w:val="center"/>
+            <w:hideMark/>
+          </w:tcPr>
+          <w:p>
+            <w:r>
+              <w:t>C</w:t>
+            </w:r>
+          </w:p>
+        </w:tc>
+        <w:tc>
+          <w:tcPr>
+            <w:tcW w:w="0" w:type="auto"/>
+            <w:vAlign w:val="center"/>
+            <w:hideMark/>
+          </w:tcPr>
+          <w:p>
+            <w:r>
+              <w:rPr>
+                <w:rFonts w:ascii="Segoe UI Emoji" w:hAnsi="Segoe UI Emoji" w:cs="Segoe UI Emoji"/>
+              </w:rPr>
+              <w:t>✅</w:t>
+            </w:r>
+            <w:r>
+              <w:t xml:space="preserve"> C</w:t>
+            </w:r>
+          </w:p>
+        </w:tc>
+        <w:tc>
+          <w:tcPr>
+            <w:tcW w:w="0" w:type="auto"/>
+            <w:vAlign w:val="center"/>
+            <w:hideMark/>
+          </w:tcPr>
+          <w:p>
+            <w:r>
+              <w:rPr>
+                <w:rFonts w:ascii="Segoe UI Emoji" w:hAnsi="Segoe UI Emoji" w:cs="Segoe UI Emoji"/>
+              </w:rPr>
+              <w:t>✅</w:t>
+            </w:r>
+            <w:r>
+              <w:t xml:space="preserve"> Correct</w:t>
+            </w:r>
+          </w:p>
+        </w:tc>
+      </w:tr>
+      <w:tr>
+        <w:trPr>
+          <w:tblCellSpacing w:w="15" w:type="dxa"/>
+        </w:trPr>
+        <w:tc>
+          <w:tcPr>
+            <w:tcW w:w="0" w:type="auto"/>
+            <w:vAlign w:val="center"/>
+            <w:hideMark/>
+          </w:tcPr>
+          <w:p>
+            <w:r>
+              <w:t>6</w:t>
+            </w:r>
+          </w:p>
+        </w:tc>
+        <w:tc>
+          <w:tcPr>
+            <w:tcW w:w="0" w:type="auto"/>
+            <w:vAlign w:val="center"/>
+            <w:hideMark/>
+          </w:tcPr>
+          <w:p>
+            <w:r>
+              <w:t>Conditions tab purpose</w:t>
+            </w:r>
+          </w:p>
+        </w:tc>
+        <w:tc>
+          <w:tcPr>
+            <w:tcW w:w="0" w:type="auto"/>
+            <w:vAlign w:val="center"/>
+            <w:hideMark/>
+          </w:tcPr>
+          <w:p>
+            <w:r>
+              <w:t>C</w:t>
+            </w:r>
+          </w:p>
+        </w:tc>
+        <w:tc>
+          <w:tcPr>
+            <w:tcW w:w="0" w:type="auto"/>
+            <w:vAlign w:val="center"/>
+            <w:hideMark/>
+          </w:tcPr>
+          <w:p>
+            <w:r>
+              <w:rPr>
+                <w:rFonts w:ascii="Segoe UI Emoji" w:hAnsi="Segoe UI Emoji" w:cs="Segoe UI Emoji"/>
+              </w:rPr>
+              <w:t>✅</w:t>
+            </w:r>
+            <w:r>
+              <w:t xml:space="preserve"> C</w:t>
+            </w:r>
+          </w:p>
+        </w:tc>
+        <w:tc>
+          <w:tcPr>
+            <w:tcW w:w="0" w:type="auto"/>
+            <w:vAlign w:val="center"/>
+            <w:hideMark/>
+          </w:tcPr>
+          <w:p>
+            <w:r>
+              <w:rPr>
+                <w:rFonts w:ascii="Segoe UI Emoji" w:hAnsi="Segoe UI Emoji" w:cs="Segoe UI Emoji"/>
+              </w:rPr>
+              <w:t>✅</w:t>
+            </w:r>
+            <w:r>
+              <w:t xml:space="preserve"> Correct</w:t>
+            </w:r>
+          </w:p>
+        </w:tc>
+      </w:tr>
+      <w:tr>
+        <w:trPr>
+          <w:tblCellSpacing w:w="15" w:type="dxa"/>
+        </w:trPr>
+        <w:tc>
+          <w:tcPr>
+            <w:tcW w:w="0" w:type="auto"/>
+            <w:vAlign w:val="center"/>
+            <w:hideMark/>
+          </w:tcPr>
+          <w:p>
+            <w:r>
+              <w:t>7</w:t>
+            </w:r>
+          </w:p>
+        </w:tc>
+        <w:tc>
+          <w:tcPr>
+            <w:tcW w:w="0" w:type="auto"/>
+            <w:vAlign w:val="center"/>
+            <w:hideMark/>
+          </w:tcPr>
+          <w:p>
+            <w:proofErr w:type="spellStart"/>
+            <w:r>
+              <w:t>xcopy</w:t>
+            </w:r>
+            <w:proofErr w:type="spellEnd"/>
+            <w:r>
+              <w:t xml:space="preserve"> /y switch</w:t>
+            </w:r>
+          </w:p>
+        </w:tc>
+        <w:tc>
+          <w:tcPr>
+            <w:tcW w:w="0" w:type="auto"/>
+            <w:vAlign w:val="center"/>
+            <w:hideMark/>
+          </w:tcPr>
+          <w:p>
+            <w:r>
+              <w:rPr>
+                <w:i/>
+                <w:iCs/>
+              </w:rPr>
+              <w:t>(not answered)</w:t>
+            </w:r>
+          </w:p>
+        </w:tc>
+        <w:tc>
+          <w:tcPr>
+            <w:tcW w:w="0" w:type="auto"/>
+            <w:vAlign w:val="center"/>
+            <w:hideMark/>
+          </w:tcPr>
+          <w:p>
+            <w:r>
+              <w:rPr>
+                <w:rFonts w:ascii="Segoe UI Emoji" w:hAnsi="Segoe UI Emoji" w:cs="Segoe UI Emoji"/>
+              </w:rPr>
+              <w:t>✅</w:t>
+            </w:r>
+            <w:r>
+              <w:t xml:space="preserve"> D</w:t>
+            </w:r>
+          </w:p>
+        </w:tc>
+        <w:tc>
+          <w:tcPr>
+            <w:tcW w:w="0" w:type="auto"/>
+            <w:vAlign w:val="center"/>
+            <w:hideMark/>
+          </w:tcPr>
+          <w:p>
+            <w:r>
+              <w:rPr>
+                <w:rFonts w:ascii="Segoe UI Emoji" w:hAnsi="Segoe UI Emoji" w:cs="Segoe UI Emoji"/>
+              </w:rPr>
+              <w:t>❌</w:t>
+            </w:r>
+            <w:r>
+              <w:t xml:space="preserve"> Incorrect</w:t>
+            </w:r>
+          </w:p>
+        </w:tc>
+      </w:tr>
+      <w:tr>
+        <w:trPr>
+          <w:tblCellSpacing w:w="15" w:type="dxa"/>
+        </w:trPr>
+        <w:tc>
+          <w:tcPr>
+            <w:tcW w:w="0" w:type="auto"/>
+            <w:vAlign w:val="center"/>
+            <w:hideMark/>
+          </w:tcPr>
+          <w:p>
+            <w:r>
+              <w:t>8</w:t>
+            </w:r>
+          </w:p>
+        </w:tc>
+        <w:tc>
+          <w:tcPr>
+            <w:tcW w:w="0" w:type="auto"/>
+            <w:vAlign w:val="center"/>
+            <w:hideMark/>
+          </w:tcPr>
+          <w:p>
+            <w:r>
+              <w:t>Missed start behavior</w:t>
+            </w:r>
+          </w:p>
+        </w:tc>
+        <w:tc>
+          <w:tcPr>
+            <w:tcW w:w="0" w:type="auto"/>
+            <w:vAlign w:val="center"/>
+            <w:hideMark/>
+          </w:tcPr>
+          <w:p>
+            <w:r>
+              <w:t>B</w:t>
+            </w:r>
+          </w:p>
+        </w:tc>
+        <w:tc>
+          <w:tcPr>
+            <w:tcW w:w="0" w:type="auto"/>
+            <w:vAlign w:val="center"/>
+            <w:hideMark/>
+          </w:tcPr>
+          <w:p>
+            <w:r>
+              <w:rPr>
+                <w:rFonts w:ascii="Segoe UI Emoji" w:hAnsi="Segoe UI Emoji" w:cs="Segoe UI Emoji"/>
+              </w:rPr>
+              <w:t>✅</w:t>
+            </w:r>
+            <w:r>
+              <w:t xml:space="preserve"> B</w:t>
+            </w:r>
+          </w:p>
+        </w:tc>
+        <w:tc>
+          <w:tcPr>
+            <w:tcW w:w="0" w:type="auto"/>
+            <w:vAlign w:val="center"/>
+            <w:hideMark/>
+          </w:tcPr>
+          <w:p>
+            <w:r>
+              <w:rPr>
+                <w:rFonts w:ascii="Segoe UI Emoji" w:hAnsi="Segoe UI Emoji" w:cs="Segoe UI Emoji"/>
+              </w:rPr>
+              <w:t>✅</w:t>
+            </w:r>
+            <w:r>
+              <w:t xml:space="preserve"> Correct</w:t>
+            </w:r>
+          </w:p>
+        </w:tc>
+      </w:tr>
+      <w:tr>
+        <w:trPr>
+          <w:tblCellSpacing w:w="15" w:type="dxa"/>
+        </w:trPr>
+        <w:tc>
+          <w:tcPr>
+            <w:tcW w:w="0" w:type="auto"/>
+            <w:vAlign w:val="center"/>
+            <w:hideMark/>
+          </w:tcPr>
+          <w:p>
+            <w:r>
+              <w:t>9</w:t>
+            </w:r>
+          </w:p>
+        </w:tc>
+        <w:tc>
+          <w:tcPr>
+            <w:tcW w:w="0" w:type="auto"/>
+            <w:vAlign w:val="center"/>
+            <w:hideMark/>
+          </w:tcPr>
+          <w:p>
+            <w:r>
+              <w:t>History tab function</w:t>
+            </w:r>
+          </w:p>
+        </w:tc>
+        <w:tc>
+          <w:tcPr>
+            <w:tcW w:w="0" w:type="auto"/>
+            <w:vAlign w:val="center"/>
+            <w:hideMark/>
+          </w:tcPr>
+          <w:p>
+            <w:r>
+              <w:t>B</w:t>
+            </w:r>
+          </w:p>
+        </w:tc>
+        <w:tc>
+          <w:tcPr>
+            <w:tcW w:w="0" w:type="auto"/>
+            <w:vAlign w:val="center"/>
+            <w:hideMark/>
+          </w:tcPr>
+          <w:p>
+            <w:r>
+              <w:rPr>
+                <w:rFonts w:ascii="Segoe UI Emoji" w:hAnsi="Segoe UI Emoji" w:cs="Segoe UI Emoji"/>
+              </w:rPr>
+              <w:t>✅</w:t>
+            </w:r>
+            <w:r>
+              <w:t xml:space="preserve"> B</w:t>
+            </w:r>
+          </w:p>
+        </w:tc>
+        <w:tc>
+          <w:tcPr>
+            <w:tcW w:w="0" w:type="auto"/>
+            <w:vAlign w:val="center"/>
+            <w:hideMark/>
+          </w:tcPr>
+          <w:p>
+            <w:r>
+              <w:rPr>
+                <w:rFonts w:ascii="Segoe UI Emoji" w:hAnsi="Segoe UI Emoji" w:cs="Segoe UI Emoji"/>
+              </w:rPr>
+              <w:t>✅</w:t>
+            </w:r>
+            <w:r>
+              <w:t xml:space="preserve"> Correct</w:t>
+            </w:r>
+          </w:p>
+        </w:tc>
+      </w:tr>
+      <w:tr>
+        <w:trPr>
+          <w:tblCellSpacing w:w="15" w:type="dxa"/>
+        </w:trPr>
+        <w:tc>
+          <w:tcPr>
+            <w:tcW w:w="0" w:type="auto"/>
+            <w:vAlign w:val="center"/>
+            <w:hideMark/>
+          </w:tcPr>
+          <w:p>
+            <w:r>
+              <w:t>10</w:t>
+            </w:r>
+          </w:p>
+        </w:tc>
+        <w:tc>
+          <w:tcPr>
+            <w:tcW w:w="0" w:type="auto"/>
+            <w:vAlign w:val="center"/>
+            <w:hideMark/>
+          </w:tcPr>
+          <w:p>
+            <w:r>
+              <w:t>SYSTEM account privilege level</w:t>
+            </w:r>
+          </w:p>
+        </w:tc>
+        <w:tc>
+          <w:tcPr>
+            <w:tcW w:w="0" w:type="auto"/>
+            <w:vAlign w:val="center"/>
+            <w:hideMark/>
+          </w:tcPr>
+          <w:p>
+            <w:r>
+              <w:t>C</w:t>
+            </w:r>
+          </w:p>
+        </w:tc>
+        <w:tc>
+          <w:tcPr>
+            <w:tcW w:w="0" w:type="auto"/>
+            <w:vAlign w:val="center"/>
+            <w:hideMark/>
+          </w:tcPr>
+          <w:p>
+            <w:r>
+              <w:rPr>
+                <w:rFonts w:ascii="Segoe UI Emoji" w:hAnsi="Segoe UI Emoji" w:cs="Segoe UI Emoji"/>
+              </w:rPr>
+              <w:t>✅</w:t>
+            </w:r>
+            <w:r>
+              <w:t xml:space="preserve"> C</w:t>
+            </w:r>
+          </w:p>
+        </w:tc>
+        <w:tc>
+          <w:tcPr>
+            <w:tcW w:w="0" w:type="auto"/>
+            <w:vAlign w:val="center"/>
+            <w:hideMark/>
+          </w:tcPr>
+          <w:p>
+            <w:r>
+              <w:rPr>
+                <w:rFonts w:ascii="Segoe UI Emoji" w:hAnsi="Segoe UI Emoji" w:cs="Segoe UI Emoji"/>
+              </w:rPr>
+              <w:t>✅</w:t>
+            </w:r>
+            <w:r>
+              <w:t xml:space="preserve"> Correct</w:t>
+            </w:r>
+          </w:p>
+        </w:tc>
+      </w:tr>
+    </w:tbl>
+    <w:p/>
     <w:p/>
     <w:sectPr>
       <w:pgSz w:w="12240" w:h="15840"/>

</xml_diff>